<commit_message>
Fixes in the problem statement
</commit_message>
<xml_diff>
--- a/Problem-7-Star-Clusters/Star-Clusters-BG.docx
+++ b/Problem-7-Star-Clusters/Star-Clusters-BG.docx
@@ -32,19 +32,242 @@
       </w:r>
     </w:p>
     <w:p>
-      <w:r>
-        <w:rPr>
-          <w:lang w:val="bg-BG"/>
-        </w:rPr>
-        <w:t>Дадено е изображение на звезди. Намерете местата на всички звездни купове в изображението.</w:t>
+      <w:pPr>
+        <w:rPr>
+          <w:lang w:val="bg-BG"/>
+        </w:rPr>
+      </w:pPr>
+      <w:r>
+        <w:rPr>
+          <w:lang w:val="bg-BG"/>
+        </w:rPr>
+        <w:t xml:space="preserve">Множество от </w:t>
+      </w:r>
+      <w:r>
+        <w:rPr>
+          <w:b/>
+          <w:lang w:val="bg-BG"/>
+        </w:rPr>
+        <w:t>звезди</w:t>
+      </w:r>
+      <w:r>
+        <w:rPr>
+          <w:lang w:val="bg-BG"/>
+        </w:rPr>
+        <w:t xml:space="preserve"> е зададено чрез техните </w:t>
+      </w:r>
+      <w:r>
+        <w:rPr>
+          <w:b/>
+          <w:lang w:val="bg-BG"/>
+        </w:rPr>
+        <w:t>координати</w:t>
+      </w:r>
+      <w:r>
+        <w:rPr>
+          <w:lang w:val="bg-BG"/>
+        </w:rPr>
+        <w:t xml:space="preserve"> върху правоъгълна координатна система</w:t>
+      </w:r>
+      <w:r>
+        <w:rPr>
+          <w:lang w:val="bg-BG"/>
+        </w:rPr>
+        <w:t>.</w:t>
+      </w:r>
+      <w:r>
+        <w:rPr>
+          <w:lang w:val="bg-BG"/>
+        </w:rPr>
+        <w:t xml:space="preserve"> Установено е, че </w:t>
+      </w:r>
+      <w:r>
+        <w:rPr>
+          <w:lang w:val="bg-BG"/>
+        </w:rPr>
+        <w:t xml:space="preserve">дадените </w:t>
+      </w:r>
+      <w:r>
+        <w:rPr>
+          <w:lang w:val="bg-BG"/>
+        </w:rPr>
+        <w:t xml:space="preserve">звезди формират точно </w:t>
+      </w:r>
+      <w:r>
+        <w:rPr>
+          <w:rStyle w:val="CodeChar"/>
+        </w:rPr>
+        <w:t>C</w:t>
+      </w:r>
+      <w:r>
+        <w:rPr>
+          <w:lang w:val="bg-BG"/>
+        </w:rPr>
+        <w:t xml:space="preserve"> на брой </w:t>
+      </w:r>
+      <w:r>
+        <w:rPr>
+          <w:b/>
+          <w:lang w:val="bg-BG"/>
+        </w:rPr>
+        <w:t>звездни купове</w:t>
+      </w:r>
+      <w:r>
+        <w:rPr>
+          <w:lang w:val="bg-BG"/>
+        </w:rPr>
+        <w:t xml:space="preserve"> (подмножества)</w:t>
+      </w:r>
+      <w:r>
+        <w:rPr>
+          <w:lang w:val="bg-BG"/>
+        </w:rPr>
+        <w:t>.</w:t>
+      </w:r>
+      <w:r>
+        <w:rPr>
+          <w:lang w:val="bg-BG"/>
+        </w:rPr>
+        <w:t xml:space="preserve"> Всеки куп съдържа поне една звезда и всяка звезда принадлежи на точно един куп.</w:t>
       </w:r>
     </w:p>
     <w:p>
       <w:r>
         <w:rPr>
-          <w:lang w:val="bg-BG"/>
-        </w:rPr>
-        <w:t>За всяка звезда са известни координатите на центъра в пиксели (ако звездата е разположена на повече от един пиксел). Координатите са дадени като наредени двойки (</w:t>
+          <w:b/>
+          <w:lang w:val="bg-BG"/>
+        </w:rPr>
+        <w:t>Центърът</w:t>
+      </w:r>
+      <w:r>
+        <w:rPr>
+          <w:lang w:val="bg-BG"/>
+        </w:rPr>
+        <w:t xml:space="preserve"> на един зве</w:t>
+      </w:r>
+      <w:r>
+        <w:rPr>
+          <w:lang w:val="bg-BG"/>
+        </w:rPr>
+        <w:t>з</w:t>
+      </w:r>
+      <w:r>
+        <w:rPr>
+          <w:lang w:val="bg-BG"/>
+        </w:rPr>
+        <w:t>ден куп</w:t>
+      </w:r>
+      <w:r>
+        <w:rPr>
+          <w:lang w:val="bg-BG"/>
+        </w:rPr>
+        <w:t xml:space="preserve"> е точка с координати, които са средноаритметично на координатите на всички звезди в него.</w:t>
+      </w:r>
+      <w:bookmarkStart w:id="0" w:name="_GoBack"/>
+      <w:bookmarkEnd w:id="0"/>
+    </w:p>
+    <w:p>
+      <w:pPr>
+        <w:rPr>
+          <w:lang w:val="bg-BG"/>
+        </w:rPr>
+      </w:pPr>
+      <w:r>
+        <w:rPr>
+          <w:b/>
+          <w:lang w:val="bg-BG"/>
+        </w:rPr>
+        <w:t>Една звезда принадлежи на даден звезден куп</w:t>
+      </w:r>
+      <w:r>
+        <w:rPr>
+          <w:lang w:val="bg-BG"/>
+        </w:rPr>
+        <w:t>, когато разстоянието от звездата до центъра на този куп е по-малко от разстоянието до центровете на всички останали купове.</w:t>
+      </w:r>
+    </w:p>
+    <w:p>
+      <w:r>
+        <w:rPr>
+          <w:lang w:val="bg-BG"/>
+        </w:rPr>
+        <w:t xml:space="preserve">Намерете </w:t>
+      </w:r>
+      <w:r>
+        <w:rPr>
+          <w:b/>
+          <w:lang w:val="bg-BG"/>
+        </w:rPr>
+        <w:t>центровете</w:t>
+      </w:r>
+      <w:r>
+        <w:rPr>
+          <w:b/>
+          <w:lang w:val="bg-BG"/>
+        </w:rPr>
+        <w:t xml:space="preserve"> на всички звездни купове</w:t>
+      </w:r>
+      <w:r>
+        <w:rPr>
+          <w:lang w:val="bg-BG"/>
+        </w:rPr>
+        <w:t xml:space="preserve"> </w:t>
+      </w:r>
+      <w:r>
+        <w:rPr>
+          <w:lang w:val="bg-BG"/>
+        </w:rPr>
+        <w:t xml:space="preserve">и </w:t>
+      </w:r>
+      <w:r>
+        <w:rPr>
+          <w:b/>
+          <w:lang w:val="bg-BG"/>
+        </w:rPr>
+        <w:t>броя звезди във всеки куп</w:t>
+      </w:r>
+      <w:r>
+        <w:rPr>
+          <w:lang w:val="bg-BG"/>
+        </w:rPr>
+        <w:t>.</w:t>
+      </w:r>
+    </w:p>
+    <w:p>
+      <w:pPr>
+        <w:rPr>
+          <w:lang w:val="bg-BG"/>
+        </w:rPr>
+      </w:pPr>
+      <w:r>
+        <w:rPr>
+          <w:lang w:val="bg-BG"/>
+        </w:rPr>
+        <w:t>За всяка звезда са известни координатите на центъра в пиксели (</w:t>
+      </w:r>
+      <w:r>
+        <w:rPr>
+          <w:lang w:val="bg-BG"/>
+        </w:rPr>
+        <w:t xml:space="preserve">размерът </w:t>
+      </w:r>
+      <w:r>
+        <w:rPr>
+          <w:lang w:val="bg-BG"/>
+        </w:rPr>
+        <w:t xml:space="preserve">на звездата </w:t>
+      </w:r>
+      <w:r>
+        <w:rPr>
+          <w:lang w:val="bg-BG"/>
+        </w:rPr>
+        <w:t>е без значение</w:t>
+      </w:r>
+      <w:r>
+        <w:rPr>
+          <w:lang w:val="bg-BG"/>
+        </w:rPr>
+        <w:t>). Координатите са дадени като наредени двойки (</w:t>
       </w:r>
       <w:r>
         <w:t xml:space="preserve">X, Y). </w:t>
@@ -74,35 +297,110 @@
         <w:t>вертикална. Горният ляв пиксел има координати (</w:t>
       </w:r>
       <w:r>
-        <w:t xml:space="preserve">0, 0). </w:t>
-      </w:r>
-      <w:r>
-        <w:rPr>
-          <w:lang w:val="bg-BG"/>
-        </w:rPr>
-        <w:t xml:space="preserve">Предполага се, че всяка звезда принадлежи на </w:t>
+        <w:t>0, 0).</w:t>
+      </w:r>
+    </w:p>
+    <w:p>
+      <w:r>
+        <w:rPr>
+          <w:lang w:val="bg-BG"/>
+        </w:rPr>
+        <w:t>Пример: и</w:t>
+      </w:r>
+      <w:r>
+        <w:rPr>
+          <w:lang w:val="bg-BG"/>
+        </w:rPr>
+        <w:t>зображението по-долу</w:t>
+      </w:r>
+      <w:r>
+        <w:rPr>
+          <w:lang w:val="bg-BG"/>
+        </w:rPr>
+        <w:t xml:space="preserve"> </w:t>
+      </w:r>
+      <w:r>
+        <w:rPr>
+          <w:lang w:val="bg-BG"/>
+        </w:rPr>
+        <w:t xml:space="preserve">съдържа </w:t>
       </w:r>
       <w:r>
         <w:rPr>
           <w:b/>
           <w:lang w:val="bg-BG"/>
         </w:rPr>
-        <w:t>точно един куп</w:t>
-      </w:r>
-      <w:r>
-        <w:rPr>
-          <w:lang w:val="bg-BG"/>
-        </w:rPr>
-        <w:t xml:space="preserve">. Изображението по-долу е с размери </w:t>
-      </w:r>
-      <w:r>
-        <w:t xml:space="preserve">13 x 9 </w:t>
-      </w:r>
-      <w:r>
-        <w:rPr>
-          <w:lang w:val="bg-BG"/>
-        </w:rPr>
-        <w:t>пиксела и съдържа осем звезди в два купа.</w:t>
+        <w:t>2</w:t>
+      </w:r>
+      <w:r>
+        <w:rPr>
+          <w:b/>
+          <w:lang w:val="bg-BG"/>
+        </w:rPr>
+        <w:t xml:space="preserve"> звездни купа</w:t>
+      </w:r>
+      <w:r>
+        <w:rPr>
+          <w:lang w:val="bg-BG"/>
+        </w:rPr>
+        <w:t xml:space="preserve"> </w:t>
+      </w:r>
+      <w:r>
+        <w:rPr>
+          <w:lang w:val="bg-BG"/>
+        </w:rPr>
+        <w:t xml:space="preserve">с центрове </w:t>
+      </w:r>
+      <w:r>
+        <w:rPr>
+          <w:highlight w:val="yellow"/>
+          <w:lang w:val="bg-BG"/>
+        </w:rPr>
+        <w:t>(XXX, YYY)</w:t>
+      </w:r>
+      <w:r>
+        <w:rPr>
+          <w:lang w:val="bg-BG"/>
+        </w:rPr>
+        <w:t xml:space="preserve"> и </w:t>
+      </w:r>
+      <w:r>
+        <w:rPr>
+          <w:highlight w:val="yellow"/>
+        </w:rPr>
+        <w:t>(XXX, YYY)</w:t>
+      </w:r>
+      <w:r>
+        <w:rPr>
+          <w:lang w:val="bg-BG"/>
+        </w:rPr>
+        <w:t xml:space="preserve"> и</w:t>
+      </w:r>
+      <w:r>
+        <w:rPr>
+          <w:lang w:val="bg-BG"/>
+        </w:rPr>
+        <w:t xml:space="preserve"> общо </w:t>
+      </w:r>
+      <w:r>
+        <w:rPr>
+          <w:b/>
+          <w:lang w:val="bg-BG"/>
+        </w:rPr>
+        <w:t>8</w:t>
+      </w:r>
+      <w:r>
+        <w:rPr>
+          <w:b/>
+          <w:lang w:val="bg-BG"/>
+        </w:rPr>
+        <w:t xml:space="preserve"> звезди</w:t>
+      </w:r>
+      <w:r>
+        <w:rPr>
+          <w:lang w:val="bg-BG"/>
+        </w:rPr>
+        <w:t>:</w:t>
       </w:r>
     </w:p>
     <w:tbl>
@@ -137,7 +435,6 @@
             <w:r>
               <w:rPr>
                 <w:noProof/>
-                <w:lang w:val="bg-BG" w:eastAsia="bg-BG"/>
               </w:rPr>
               <w:drawing>
                 <wp:inline distT="0" distB="0" distL="0" distR="0" wp14:anchorId="074E14FB">
@@ -348,6 +645,12 @@
         </w:rPr>
         <w:t>C</w:t>
       </w:r>
+      <w:r>
+        <w:rPr>
+          <w:lang w:val="bg-BG"/>
+        </w:rPr>
+        <w:t>.</w:t>
+      </w:r>
     </w:p>
     <w:p>
       <w:pPr>
@@ -413,37 +716,23 @@
         </w:rPr>
         <w:t xml:space="preserve"> (нула или повече)</w:t>
       </w:r>
-      <w:bookmarkStart w:id="0" w:name="_GoBack"/>
-      <w:bookmarkEnd w:id="0"/>
-      <w:r>
-        <w:rPr>
-          <w:lang w:val="bg-BG"/>
-        </w:rPr>
-        <w:t xml:space="preserve"> редове са дадени всички координати (освен вече дадените). </w:t>
-      </w:r>
-      <w:r>
-        <w:t xml:space="preserve">On the next lines, there are </w:t>
-      </w:r>
-      <w:r>
-        <w:t>all</w:t>
-      </w:r>
-      <w:r>
-        <w:t xml:space="preserve"> coordinates</w:t>
-      </w:r>
-      <w:r>
-        <w:t xml:space="preserve"> (except the ones which have already been given)</w:t>
-      </w:r>
-      <w:r>
-        <w:t>.</w:t>
-      </w:r>
-      <w:r>
-        <w:t xml:space="preserve"> </w:t>
-      </w:r>
-      <w:r>
-        <w:rPr>
-          <w:lang w:val="bg-BG"/>
-        </w:rPr>
-        <w:t>Всички координати се дават във вида</w:t>
+      <w:r>
+        <w:rPr>
+          <w:lang w:val="bg-BG"/>
+        </w:rPr>
+        <w:t xml:space="preserve"> редове са дадени всички координати </w:t>
+      </w:r>
+      <w:r>
+        <w:rPr>
+          <w:lang w:val="bg-BG"/>
+        </w:rPr>
+        <w:t xml:space="preserve">на останалите звезди </w:t>
+      </w:r>
+      <w:r>
+        <w:rPr>
+          <w:lang w:val="bg-BG"/>
+        </w:rPr>
+        <w:t>(освен вече дадените). Всички координати се дават във вида</w:t>
       </w:r>
       <w:r>
         <w:t xml:space="preserve"> </w:t>
@@ -601,7 +890,21 @@
         <w:rPr>
           <w:lang w:val="bg-BG"/>
         </w:rPr>
-        <w:t xml:space="preserve">За всеки звезден куп, отпечатайте пикселните координати на центъра му и броят звезди в него. Закръглете координатите до най-близкото цяло число. Сортирайте </w:t>
+        <w:t xml:space="preserve">За всеки звезден куп, отпечатайте </w:t>
+      </w:r>
+      <w:proofErr w:type="spellStart"/>
+      <w:r>
+        <w:rPr>
+          <w:lang w:val="bg-BG"/>
+        </w:rPr>
+        <w:t>пикселните</w:t>
+      </w:r>
+      <w:proofErr w:type="spellEnd"/>
+      <w:r>
+        <w:rPr>
+          <w:lang w:val="bg-BG"/>
+        </w:rPr>
+        <w:t xml:space="preserve"> координати на центъра му и броят звезди в него. Закръглете координатите до най-близкото цяло число. Сортирайте </w:t>
       </w:r>
       <w:r>
         <w:rPr>
@@ -698,6 +1001,7 @@
         <w:rPr>
           <w:lang w:val="bg-BG"/>
         </w:rPr>
+        <w:lastRenderedPageBreak/>
         <w:t>Ограничения</w:t>
       </w:r>
     </w:p>
@@ -719,8 +1023,29 @@
         <w:t>C</w:t>
       </w:r>
       <w:r>
-        <w:t xml:space="preserve"> е цяло число в интервала</w:t>
-      </w:r>
+        <w:t xml:space="preserve"> е </w:t>
+      </w:r>
+      <w:proofErr w:type="spellStart"/>
+      <w:r>
+        <w:t>цяло</w:t>
+      </w:r>
+      <w:proofErr w:type="spellEnd"/>
+      <w:r>
+        <w:t xml:space="preserve"> </w:t>
+      </w:r>
+      <w:proofErr w:type="spellStart"/>
+      <w:r>
+        <w:t>число</w:t>
+      </w:r>
+      <w:proofErr w:type="spellEnd"/>
+      <w:r>
+        <w:t xml:space="preserve"> в </w:t>
+      </w:r>
+      <w:proofErr w:type="spellStart"/>
+      <w:r>
+        <w:t>интервала</w:t>
+      </w:r>
+      <w:proofErr w:type="spellEnd"/>
       <w:r>
         <w:t xml:space="preserve"> [1; 1</w:t>
       </w:r>
@@ -803,12 +1128,14 @@
       <w:r>
         <w:t xml:space="preserve"> (100 </w:t>
       </w:r>
+      <w:proofErr w:type="spellStart"/>
       <w:r>
         <w:rPr>
           <w:lang w:val="bg-BG"/>
         </w:rPr>
         <w:t>мегапиксела</w:t>
       </w:r>
+      <w:proofErr w:type="spellEnd"/>
       <w:r>
         <w:t xml:space="preserve">). </w:t>
       </w:r>
@@ -845,7 +1172,14 @@
           <w:b/>
           <w:lang w:eastAsia="ja-JP"/>
         </w:rPr>
-        <w:t>100</w:t>
+        <w:t>2</w:t>
+      </w:r>
+      <w:r>
+        <w:rPr>
+          <w:b/>
+          <w:lang w:eastAsia="ja-JP"/>
+        </w:rPr>
+        <w:t>00</w:t>
       </w:r>
       <w:r>
         <w:rPr>
@@ -917,7 +1251,6 @@
         <w:rPr>
           <w:lang w:val="bg-BG"/>
         </w:rPr>
-        <w:lastRenderedPageBreak/>
         <w:t>Примерен вход и изход</w:t>
       </w:r>
     </w:p>
@@ -1197,7 +1530,6 @@
             <w:r>
               <w:rPr>
                 <w:noProof/>
-                <w:lang w:val="bg-BG" w:eastAsia="bg-BG"/>
               </w:rPr>
               <w:drawing>
                 <wp:inline distT="0" distB="0" distL="0" distR="0" wp14:anchorId="6E6E357D" wp14:editId="1506FDE4">
@@ -1501,7 +1833,6 @@
             <w:r>
               <w:rPr>
                 <w:noProof/>
-                <w:lang w:val="bg-BG" w:eastAsia="bg-BG"/>
               </w:rPr>
               <w:drawing>
                 <wp:inline distT="0" distB="0" distL="0" distR="0" wp14:anchorId="7FB82694">
@@ -1707,7 +2038,6 @@
             <w:r>
               <w:rPr>
                 <w:noProof/>
-                <w:lang w:val="bg-BG" w:eastAsia="bg-BG"/>
               </w:rPr>
               <w:drawing>
                 <wp:inline distT="0" distB="0" distL="0" distR="0" wp14:anchorId="6A4170D5">
@@ -1806,7 +2136,6 @@
     <w:r>
       <w:rPr>
         <w:noProof/>
-        <w:lang w:val="bg-BG" w:eastAsia="bg-BG"/>
       </w:rPr>
       <mc:AlternateContent>
         <mc:Choice Requires="wps">
@@ -1859,7 +2188,6 @@
                               <w:noProof/>
                               <w:sz w:val="20"/>
                               <w:szCs w:val="20"/>
-                              <w:lang w:val="bg-BG" w:eastAsia="bg-BG"/>
                             </w:rPr>
                             <w:drawing>
                               <wp:inline distT="0" distB="0" distL="0" distR="0" wp14:anchorId="68304851" wp14:editId="1F532B1D">
@@ -2012,7 +2340,6 @@
     <w:r>
       <w:rPr>
         <w:noProof/>
-        <w:lang w:val="bg-BG" w:eastAsia="bg-BG"/>
       </w:rPr>
       <mc:AlternateContent>
         <mc:Choice Requires="wps">
@@ -2081,7 +2408,6 @@
     <w:r>
       <w:rPr>
         <w:noProof/>
-        <w:lang w:val="bg-BG" w:eastAsia="bg-BG"/>
       </w:rPr>
       <mc:AlternateContent>
         <mc:Choice Requires="wps">
@@ -2176,7 +2502,7 @@
                               <w:sz w:val="18"/>
                               <w:szCs w:val="18"/>
                             </w:rPr>
-                            <w:t>2</w:t>
+                            <w:t>1</w:t>
                           </w:r>
                           <w:r>
                             <w:rPr>
@@ -2295,7 +2621,7 @@
                         <w:sz w:val="18"/>
                         <w:szCs w:val="18"/>
                       </w:rPr>
-                      <w:t>2</w:t>
+                      <w:t>1</w:t>
                     </w:r>
                     <w:r>
                       <w:rPr>
@@ -2358,7 +2684,6 @@
     <w:r>
       <w:rPr>
         <w:noProof/>
-        <w:lang w:val="bg-BG" w:eastAsia="bg-BG"/>
       </w:rPr>
       <mc:AlternateContent>
         <mc:Choice Requires="wps">
@@ -2463,7 +2788,6 @@
     <w:r>
       <w:rPr>
         <w:noProof/>
-        <w:lang w:val="bg-BG" w:eastAsia="bg-BG"/>
       </w:rPr>
       <mc:AlternateContent>
         <mc:Choice Requires="wps">
@@ -2586,7 +2910,6 @@
                               <w:noProof/>
                               <w:sz w:val="20"/>
                               <w:szCs w:val="20"/>
-                              <w:lang w:val="bg-BG" w:eastAsia="bg-BG"/>
                             </w:rPr>
                             <w:drawing>
                               <wp:inline distT="0" distB="0" distL="0" distR="0" wp14:anchorId="15EFF62F" wp14:editId="31C430B5">
@@ -2638,14 +2961,13 @@
                               <w:noProof/>
                               <w:sz w:val="20"/>
                               <w:szCs w:val="20"/>
-                              <w:lang w:val="bg-BG" w:eastAsia="bg-BG"/>
                             </w:rPr>
                             <w:drawing>
                               <wp:inline distT="0" distB="0" distL="0" distR="0" wp14:anchorId="4E8D5C1B" wp14:editId="2013552C">
                                 <wp:extent cx="200025" cy="200025"/>
                                 <wp:effectExtent l="0" t="0" r="9525" b="9525"/>
                                 <wp:docPr id="73" name="Picture 73" title="Software University Foundation">
-                                  <a:hlinkClick xmlns:a="http://schemas.openxmlformats.org/drawingml/2006/main" r:id="rId4"/>
+                                  <a:hlinkClick xmlns:a="http://schemas.openxmlformats.org/drawingml/2006/main" r:id="rId7"/>
                                 </wp:docPr>
                                 <wp:cNvGraphicFramePr/>
                                 <a:graphic xmlns:a="http://schemas.openxmlformats.org/drawingml/2006/main">
@@ -2653,7 +2975,7 @@
                                     <pic:pic xmlns:pic="http://schemas.openxmlformats.org/drawingml/2006/picture">
                                       <pic:nvPicPr>
                                         <pic:cNvPr id="94" name="Picture 4" title="Software University Foundation">
-                                          <a:hlinkClick r:id="rId4"/>
+                                          <a:hlinkClick r:id="rId7"/>
                                         </pic:cNvPr>
                                         <pic:cNvPicPr/>
                                       </pic:nvPicPr>
@@ -2690,7 +3012,6 @@
                               <w:noProof/>
                               <w:sz w:val="20"/>
                               <w:szCs w:val="20"/>
-                              <w:lang w:val="bg-BG" w:eastAsia="bg-BG"/>
                             </w:rPr>
                             <w:drawing>
                               <wp:inline distT="0" distB="0" distL="0" distR="0" wp14:anchorId="20B738E7" wp14:editId="300EA712">
@@ -2742,7 +3063,6 @@
                               <w:noProof/>
                               <w:sz w:val="20"/>
                               <w:szCs w:val="20"/>
-                              <w:lang w:val="bg-BG" w:eastAsia="bg-BG"/>
                             </w:rPr>
                             <w:drawing>
                               <wp:inline distT="0" distB="0" distL="0" distR="0" wp14:anchorId="3D2C3D5F" wp14:editId="653B4B90">
@@ -2794,7 +3114,6 @@
                               <w:noProof/>
                               <w:sz w:val="20"/>
                               <w:szCs w:val="20"/>
-                              <w:lang w:val="bg-BG" w:eastAsia="bg-BG"/>
                             </w:rPr>
                             <w:drawing>
                               <wp:inline distT="0" distB="0" distL="0" distR="0" wp14:anchorId="2ECEBC4A" wp14:editId="4C1A28B7">
@@ -2846,7 +3165,6 @@
                               <w:noProof/>
                               <w:sz w:val="20"/>
                               <w:szCs w:val="20"/>
-                              <w:lang w:val="bg-BG" w:eastAsia="bg-BG"/>
                             </w:rPr>
                             <w:drawing>
                               <wp:inline distT="0" distB="0" distL="0" distR="0" wp14:anchorId="2298D969" wp14:editId="5CD95E52">
@@ -2898,7 +3216,6 @@
                               <w:noProof/>
                               <w:sz w:val="20"/>
                               <w:szCs w:val="20"/>
-                              <w:lang w:val="bg-BG" w:eastAsia="bg-BG"/>
                             </w:rPr>
                             <w:drawing>
                               <wp:inline distT="0" distB="0" distL="0" distR="0" wp14:anchorId="1A044D14" wp14:editId="320DB136">
@@ -2950,7 +3267,6 @@
                               <w:noProof/>
                               <w:sz w:val="20"/>
                               <w:szCs w:val="20"/>
-                              <w:lang w:val="bg-BG" w:eastAsia="bg-BG"/>
                             </w:rPr>
                             <w:drawing>
                               <wp:inline distT="0" distB="0" distL="0" distR="0" wp14:anchorId="52544041" wp14:editId="0531DD13">
@@ -3002,7 +3318,6 @@
                               <w:noProof/>
                               <w:sz w:val="20"/>
                               <w:szCs w:val="20"/>
-                              <w:lang w:val="bg-BG" w:eastAsia="bg-BG"/>
                             </w:rPr>
                             <w:drawing>
                               <wp:inline distT="0" distB="0" distL="0" distR="0" wp14:anchorId="64FAE51C" wp14:editId="083460C1">
@@ -3054,7 +3369,6 @@
                               <w:noProof/>
                               <w:sz w:val="20"/>
                               <w:szCs w:val="20"/>
-                              <w:lang w:val="bg-BG" w:eastAsia="bg-BG"/>
                             </w:rPr>
                             <w:drawing>
                               <wp:inline distT="0" distB="0" distL="0" distR="0" wp14:anchorId="5C709012" wp14:editId="6553F913">
@@ -3748,7 +4062,7 @@
 
 <file path=word/numbering.xml><?xml version="1.0" encoding="utf-8"?>
 <w:numbering xmlns:wpc="http://schemas.microsoft.com/office/word/2010/wordprocessingCanvas" xmlns:mc="http://schemas.openxmlformats.org/markup-compatibility/2006" xmlns:o="urn:schemas-microsoft-com:office:office" xmlns:r="http://schemas.openxmlformats.org/officeDocument/2006/relationships" xmlns:m="http://schemas.openxmlformats.org/officeDocument/2006/math" xmlns:v="urn:schemas-microsoft-com:vml" xmlns:wp14="http://schemas.microsoft.com/office/word/2010/wordprocessingDrawing" xmlns:wp="http://schemas.openxmlformats.org/drawingml/2006/wordprocessingDrawing" xmlns:w10="urn:schemas-microsoft-com:office:word" xmlns:w="http://schemas.openxmlformats.org/wordprocessingml/2006/main" xmlns:w14="http://schemas.microsoft.com/office/word/2010/wordml" xmlns:w15="http://schemas.microsoft.com/office/word/2012/wordml" xmlns:wpg="http://schemas.microsoft.com/office/word/2010/wordprocessingGroup" xmlns:wpi="http://schemas.microsoft.com/office/word/2010/wordprocessingInk" xmlns:wne="http://schemas.microsoft.com/office/word/2006/wordml" xmlns:wps="http://schemas.microsoft.com/office/word/2010/wordprocessingShape" mc:Ignorable="w14 w15 wp14">
-  <w:abstractNum w:abstractNumId="0">
+  <w:abstractNum w:abstractNumId="0" w15:restartNumberingAfterBreak="0">
     <w:nsid w:val="009D2C7E"/>
     <w:multiLevelType w:val="hybridMultilevel"/>
     <w:tmpl w:val="4C164682"/>
@@ -3861,7 +4175,7 @@
       </w:rPr>
     </w:lvl>
   </w:abstractNum>
-  <w:abstractNum w:abstractNumId="1">
+  <w:abstractNum w:abstractNumId="1" w15:restartNumberingAfterBreak="0">
     <w:nsid w:val="04E60920"/>
     <w:multiLevelType w:val="hybridMultilevel"/>
     <w:tmpl w:val="9DB0F662"/>
@@ -3974,7 +4288,7 @@
       </w:rPr>
     </w:lvl>
   </w:abstractNum>
-  <w:abstractNum w:abstractNumId="2">
+  <w:abstractNum w:abstractNumId="2" w15:restartNumberingAfterBreak="0">
     <w:nsid w:val="12D46FE6"/>
     <w:multiLevelType w:val="hybridMultilevel"/>
     <w:tmpl w:val="2E189FDA"/>
@@ -4087,7 +4401,7 @@
       </w:rPr>
     </w:lvl>
   </w:abstractNum>
-  <w:abstractNum w:abstractNumId="3">
+  <w:abstractNum w:abstractNumId="3" w15:restartNumberingAfterBreak="0">
     <w:nsid w:val="1DAD2515"/>
     <w:multiLevelType w:val="hybridMultilevel"/>
     <w:tmpl w:val="9C1E9A04"/>
@@ -4200,7 +4514,7 @@
       </w:rPr>
     </w:lvl>
   </w:abstractNum>
-  <w:abstractNum w:abstractNumId="4">
+  <w:abstractNum w:abstractNumId="4" w15:restartNumberingAfterBreak="0">
     <w:nsid w:val="22CD3F94"/>
     <w:multiLevelType w:val="hybridMultilevel"/>
     <w:tmpl w:val="A044FDFA"/>
@@ -4286,7 +4600,7 @@
       </w:pPr>
     </w:lvl>
   </w:abstractNum>
-  <w:abstractNum w:abstractNumId="5">
+  <w:abstractNum w:abstractNumId="5" w15:restartNumberingAfterBreak="0">
     <w:nsid w:val="48203ACE"/>
     <w:multiLevelType w:val="hybridMultilevel"/>
     <w:tmpl w:val="7C867F3C"/>
@@ -4399,7 +4713,7 @@
       </w:rPr>
     </w:lvl>
   </w:abstractNum>
-  <w:abstractNum w:abstractNumId="6">
+  <w:abstractNum w:abstractNumId="6" w15:restartNumberingAfterBreak="0">
     <w:nsid w:val="5507266E"/>
     <w:multiLevelType w:val="hybridMultilevel"/>
     <w:tmpl w:val="22522E3A"/>
@@ -4512,7 +4826,7 @@
       </w:rPr>
     </w:lvl>
   </w:abstractNum>
-  <w:abstractNum w:abstractNumId="7">
+  <w:abstractNum w:abstractNumId="7" w15:restartNumberingAfterBreak="0">
     <w:nsid w:val="55990837"/>
     <w:multiLevelType w:val="hybridMultilevel"/>
     <w:tmpl w:val="960254F8"/>
@@ -4625,7 +4939,7 @@
       </w:rPr>
     </w:lvl>
   </w:abstractNum>
-  <w:abstractNum w:abstractNumId="8">
+  <w:abstractNum w:abstractNumId="8" w15:restartNumberingAfterBreak="0">
     <w:nsid w:val="5F9A715F"/>
     <w:multiLevelType w:val="hybridMultilevel"/>
     <w:tmpl w:val="4B26630C"/>
@@ -4738,7 +5052,7 @@
       </w:rPr>
     </w:lvl>
   </w:abstractNum>
-  <w:abstractNum w:abstractNumId="9">
+  <w:abstractNum w:abstractNumId="9" w15:restartNumberingAfterBreak="0">
     <w:nsid w:val="7A0155B4"/>
     <w:multiLevelType w:val="hybridMultilevel"/>
     <w:tmpl w:val="581A57DA"/>
@@ -5657,7 +5971,6 @@
       <w:spacing w:after="0" w:line="240" w:lineRule="auto"/>
     </w:pPr>
     <w:tblPr>
-      <w:tblInd w:w="0" w:type="dxa"/>
       <w:tblBorders>
         <w:top w:val="single" w:sz="4" w:space="0" w:color="auto"/>
         <w:left w:val="single" w:sz="4" w:space="0" w:color="auto"/>
@@ -5666,12 +5979,6 @@
         <w:insideH w:val="single" w:sz="4" w:space="0" w:color="auto"/>
         <w:insideV w:val="single" w:sz="4" w:space="0" w:color="auto"/>
       </w:tblBorders>
-      <w:tblCellMar>
-        <w:top w:w="0" w:type="dxa"/>
-        <w:left w:w="108" w:type="dxa"/>
-        <w:bottom w:w="0" w:type="dxa"/>
-        <w:right w:w="108" w:type="dxa"/>
-      </w:tblCellMar>
     </w:tblPr>
   </w:style>
   <w:style w:type="character" w:styleId="PlaceholderText">
@@ -5977,7 +6284,7 @@
 </file>
 
 <file path=customXml/itemProps1.xml><?xml version="1.0" encoding="utf-8"?>
-<ds:datastoreItem xmlns:ds="http://schemas.openxmlformats.org/officeDocument/2006/customXml" ds:itemID="{E8F75435-F903-43DC-AFDA-58C707615CF3}">
+<ds:datastoreItem xmlns:ds="http://schemas.openxmlformats.org/officeDocument/2006/customXml" ds:itemID="{49DAF25C-0EA6-40C5-9CBC-BBE2BAFEAF37}">
   <ds:schemaRefs>
     <ds:schemaRef ds:uri="http://schemas.openxmlformats.org/officeDocument/2006/bibliography"/>
   </ds:schemaRefs>

</xml_diff>

<commit_message>
big fixes in the problem description
</commit_message>
<xml_diff>
--- a/Problem-7-Star-Clusters/Star-Clusters-BG.docx
+++ b/Problem-7-Star-Clusters/Star-Clusters-BG.docx
@@ -116,12 +116,6 @@
         <w:rPr>
           <w:lang w:val="bg-BG"/>
         </w:rPr>
-        <w:t xml:space="preserve"> (подмножества)</w:t>
-      </w:r>
-      <w:r>
-        <w:rPr>
-          <w:lang w:val="bg-BG"/>
-        </w:rPr>
         <w:t>.</w:t>
       </w:r>
       <w:r>
@@ -161,10 +155,26 @@
         <w:rPr>
           <w:lang w:val="bg-BG"/>
         </w:rPr>
-        <w:t xml:space="preserve"> е точка с координати, които са средноаритметично на координатите на всички звезди в него.</w:t>
-      </w:r>
-      <w:bookmarkStart w:id="0" w:name="_GoBack"/>
-      <w:bookmarkEnd w:id="0"/>
+        <w:t xml:space="preserve"> е точка с координати, които са </w:t>
+      </w:r>
+      <w:r>
+        <w:rPr>
+          <w:lang w:val="bg-BG"/>
+        </w:rPr>
+        <w:t>средноаритметичн</w:t>
+      </w:r>
+      <w:r>
+        <w:rPr>
+          <w:lang w:val="bg-BG"/>
+        </w:rPr>
+        <w:t>и</w:t>
+      </w:r>
+      <w:r>
+        <w:rPr>
+          <w:lang w:val="bg-BG"/>
+        </w:rPr>
+        <w:t xml:space="preserve"> на координатите на всички звезди в него.</w:t>
+      </w:r>
     </w:p>
     <w:p>
       <w:pPr>
@@ -234,73 +244,6 @@
       </w:r>
     </w:p>
     <w:p>
-      <w:pPr>
-        <w:rPr>
-          <w:lang w:val="bg-BG"/>
-        </w:rPr>
-      </w:pPr>
-      <w:r>
-        <w:rPr>
-          <w:lang w:val="bg-BG"/>
-        </w:rPr>
-        <w:t>За всяка звезда са известни координатите на центъра в пиксели (</w:t>
-      </w:r>
-      <w:r>
-        <w:rPr>
-          <w:lang w:val="bg-BG"/>
-        </w:rPr>
-        <w:t xml:space="preserve">размерът </w:t>
-      </w:r>
-      <w:r>
-        <w:rPr>
-          <w:lang w:val="bg-BG"/>
-        </w:rPr>
-        <w:t xml:space="preserve">на звездата </w:t>
-      </w:r>
-      <w:r>
-        <w:rPr>
-          <w:lang w:val="bg-BG"/>
-        </w:rPr>
-        <w:t>е без значение</w:t>
-      </w:r>
-      <w:r>
-        <w:rPr>
-          <w:lang w:val="bg-BG"/>
-        </w:rPr>
-        <w:t>). Координатите са дадени като наредени двойки (</w:t>
-      </w:r>
-      <w:r>
-        <w:t xml:space="preserve">X, Y). </w:t>
-      </w:r>
-      <w:r>
-        <w:rPr>
-          <w:lang w:val="bg-BG"/>
-        </w:rPr>
-        <w:t xml:space="preserve">Оста </w:t>
-      </w:r>
-      <w:r>
-        <w:t xml:space="preserve">X </w:t>
-      </w:r>
-      <w:r>
-        <w:rPr>
-          <w:lang w:val="bg-BG"/>
-        </w:rPr>
-        <w:t xml:space="preserve">е хоризонтална, а оста </w:t>
-      </w:r>
-      <w:r>
-        <w:t xml:space="preserve">Y – </w:t>
-      </w:r>
-      <w:r>
-        <w:rPr>
-          <w:lang w:val="bg-BG"/>
-        </w:rPr>
-        <w:t>вертикална. Горният ляв пиксел има координати (</w:t>
-      </w:r>
-      <w:r>
-        <w:t>0, 0).</w:t>
-      </w:r>
-    </w:p>
-    <w:p>
       <w:r>
         <w:rPr>
           <w:lang w:val="bg-BG"/>
@@ -353,10 +296,36 @@
       </w:r>
       <w:r>
         <w:rPr>
-          <w:highlight w:val="yellow"/>
-          <w:lang w:val="bg-BG"/>
-        </w:rPr>
-        <w:t>(XXX, YYY)</w:t>
+          <w:b/>
+          <w:lang w:val="bg-BG"/>
+        </w:rPr>
+        <w:t>(2</w:t>
+      </w:r>
+      <w:r>
+        <w:rPr>
+          <w:b/>
+        </w:rPr>
+        <w:t>.8</w:t>
+      </w:r>
+      <w:r>
+        <w:rPr>
+          <w:b/>
+          <w:lang w:val="bg-BG"/>
+        </w:rPr>
+        <w:t xml:space="preserve">, </w:t>
+      </w:r>
+      <w:r>
+        <w:rPr>
+          <w:b/>
+        </w:rPr>
+        <w:t>5.2</w:t>
+      </w:r>
+      <w:r>
+        <w:rPr>
+          <w:b/>
+          <w:lang w:val="bg-BG"/>
+        </w:rPr>
+        <w:t>)</w:t>
       </w:r>
       <w:r>
         <w:rPr>
@@ -366,15 +335,48 @@
       </w:r>
       <w:r>
         <w:rPr>
-          <w:highlight w:val="yellow"/>
-        </w:rPr>
-        <w:t>(XXX, YYY)</w:t>
-      </w:r>
-      <w:r>
-        <w:rPr>
-          <w:lang w:val="bg-BG"/>
-        </w:rPr>
-        <w:t xml:space="preserve"> и</w:t>
+          <w:b/>
+          <w:lang w:val="bg-BG"/>
+        </w:rPr>
+        <w:t>(</w:t>
+      </w:r>
+      <w:r>
+        <w:rPr>
+          <w:b/>
+        </w:rPr>
+        <w:t>10.25</w:t>
+      </w:r>
+      <w:r>
+        <w:rPr>
+          <w:b/>
+          <w:lang w:val="bg-BG"/>
+        </w:rPr>
+        <w:t xml:space="preserve">, </w:t>
+      </w:r>
+      <w:r>
+        <w:rPr>
+          <w:b/>
+        </w:rPr>
+        <w:t>6</w:t>
+      </w:r>
+      <w:r>
+        <w:rPr>
+          <w:b/>
+          <w:lang w:val="bg-BG"/>
+        </w:rPr>
+        <w:t>)</w:t>
+      </w:r>
+      <w:r>
+        <w:rPr>
+          <w:lang w:val="bg-BG"/>
+        </w:rPr>
+        <w:t xml:space="preserve"> </w:t>
+      </w:r>
+      <w:r>
+        <w:rPr>
+          <w:lang w:val="bg-BG"/>
+        </w:rPr>
+        <w:t>и</w:t>
       </w:r>
       <w:r>
         <w:rPr>
@@ -385,9 +387,8 @@
       <w:r>
         <w:rPr>
           <w:b/>
-          <w:lang w:val="bg-BG"/>
-        </w:rPr>
-        <w:t>8</w:t>
+        </w:rPr>
+        <w:t>9</w:t>
       </w:r>
       <w:r>
         <w:rPr>
@@ -419,8 +420,8 @@
         <w:tblLook w:val="04A0" w:firstRow="1" w:lastRow="0" w:firstColumn="1" w:lastColumn="0" w:noHBand="0" w:noVBand="1"/>
       </w:tblPr>
       <w:tblGrid>
-        <w:gridCol w:w="4876"/>
-        <w:gridCol w:w="800"/>
+        <w:gridCol w:w="4536"/>
+        <w:gridCol w:w="1140"/>
       </w:tblGrid>
       <w:tr>
         <w:trPr>
@@ -429,7 +430,7 @@
         </w:trPr>
         <w:tc>
           <w:tcPr>
-            <w:tcW w:w="4876" w:type="dxa"/>
+            <w:tcW w:w="4536" w:type="dxa"/>
           </w:tcPr>
           <w:p>
             <w:r>
@@ -437,10 +438,10 @@
                 <w:noProof/>
               </w:rPr>
               <w:drawing>
-                <wp:inline distT="0" distB="0" distL="0" distR="0" wp14:anchorId="074E14FB">
-                  <wp:extent cx="2591891" cy="1885950"/>
-                  <wp:effectExtent l="0" t="0" r="0" b="0"/>
-                  <wp:docPr id="82" name="Picture 82"/>
+                <wp:inline distT="0" distB="0" distL="0" distR="0" wp14:anchorId="0AB06DBD" wp14:editId="2D6EB1DF">
+                  <wp:extent cx="2558955" cy="1864382"/>
+                  <wp:effectExtent l="0" t="0" r="0" b="2540"/>
+                  <wp:docPr id="5" name="Picture 5"/>
                   <wp:cNvGraphicFramePr>
                     <a:graphicFrameLocks xmlns:a="http://schemas.openxmlformats.org/drawingml/2006/main" noChangeAspect="1"/>
                   </wp:cNvGraphicFramePr>
@@ -448,33 +449,23 @@
                     <a:graphicData uri="http://schemas.openxmlformats.org/drawingml/2006/picture">
                       <pic:pic xmlns:pic="http://schemas.openxmlformats.org/drawingml/2006/picture">
                         <pic:nvPicPr>
-                          <pic:cNvPr id="0" name="Picture 5"/>
-                          <pic:cNvPicPr>
-                            <a:picLocks noChangeAspect="1" noChangeArrowheads="1"/>
-                          </pic:cNvPicPr>
+                          <pic:cNvPr id="1" name=""/>
+                          <pic:cNvPicPr/>
                         </pic:nvPicPr>
                         <pic:blipFill>
-                          <a:blip r:embed="rId8" cstate="print">
-                            <a:extLst>
-                              <a:ext uri="{28A0092B-C50C-407E-A947-70E740481C1C}">
-                                <a14:useLocalDpi xmlns:a14="http://schemas.microsoft.com/office/drawing/2010/main" val="0"/>
-                              </a:ext>
-                            </a:extLst>
-                          </a:blip>
-                          <a:srcRect/>
+                          <a:blip r:embed="rId8"/>
                           <a:stretch>
                             <a:fillRect/>
                           </a:stretch>
                         </pic:blipFill>
-                        <pic:spPr bwMode="auto">
+                        <pic:spPr>
                           <a:xfrm>
                             <a:off x="0" y="0"/>
-                            <a:ext cx="2616444" cy="1903816"/>
+                            <a:ext cx="2581629" cy="1880901"/>
                           </a:xfrm>
                           <a:prstGeom prst="rect">
                             <a:avLst/>
                           </a:prstGeom>
-                          <a:noFill/>
                         </pic:spPr>
                       </pic:pic>
                     </a:graphicData>
@@ -486,108 +477,130 @@
         </w:tc>
         <w:tc>
           <w:tcPr>
-            <w:tcW w:w="800" w:type="dxa"/>
+            <w:tcW w:w="1140" w:type="dxa"/>
           </w:tcPr>
           <w:p>
             <w:pPr>
-              <w:rPr>
-                <w:color w:val="548DD4" w:themeColor="text2" w:themeTint="99"/>
+              <w:spacing w:before="60" w:after="60"/>
+              <w:rPr>
+                <w:color w:val="2D6BB5"/>
               </w:rPr>
             </w:pPr>
             <w:r>
               <w:rPr>
-                <w:color w:val="548DD4" w:themeColor="text2" w:themeTint="99"/>
+                <w:color w:val="2D6BB5"/>
+              </w:rPr>
+              <w:t>(4, 2)</w:t>
+            </w:r>
+          </w:p>
+          <w:p>
+            <w:pPr>
+              <w:spacing w:before="60" w:after="60"/>
+              <w:rPr>
+                <w:color w:val="5A702E"/>
+              </w:rPr>
+            </w:pPr>
+            <w:r>
+              <w:rPr>
+                <w:color w:val="5A702E"/>
+              </w:rPr>
+              <w:t>(12, 3)</w:t>
+            </w:r>
+          </w:p>
+          <w:p>
+            <w:pPr>
+              <w:spacing w:before="60" w:after="60"/>
+              <w:rPr>
+                <w:color w:val="2D6BB5"/>
+              </w:rPr>
+            </w:pPr>
+            <w:r>
+              <w:rPr>
+                <w:color w:val="2D6BB5"/>
+              </w:rPr>
+              <w:t>(6, 9)</w:t>
+            </w:r>
+          </w:p>
+          <w:p>
+            <w:pPr>
+              <w:spacing w:before="60" w:after="60"/>
+              <w:rPr>
+                <w:color w:val="2D6BB5"/>
+              </w:rPr>
+            </w:pPr>
+            <w:r>
+              <w:rPr>
+                <w:color w:val="2D6BB5"/>
               </w:rPr>
               <w:t>(1, 1)</w:t>
             </w:r>
           </w:p>
           <w:p>
             <w:pPr>
-              <w:rPr>
-                <w:color w:val="548DD4" w:themeColor="text2" w:themeTint="99"/>
+              <w:spacing w:before="60" w:after="60"/>
+              <w:rPr>
+                <w:color w:val="5A702E"/>
               </w:rPr>
             </w:pPr>
             <w:r>
               <w:rPr>
-                <w:color w:val="548DD4" w:themeColor="text2" w:themeTint="99"/>
-              </w:rPr>
-              <w:t>(4, 2)</w:t>
+                <w:color w:val="5A702E"/>
+              </w:rPr>
+              <w:t>(11, 7)</w:t>
             </w:r>
           </w:p>
           <w:p>
             <w:pPr>
-              <w:rPr>
-                <w:color w:val="548DD4" w:themeColor="text2" w:themeTint="99"/>
+              <w:spacing w:before="60" w:after="60"/>
+              <w:rPr>
+                <w:color w:val="2D6BB5"/>
               </w:rPr>
             </w:pPr>
             <w:r>
               <w:rPr>
-                <w:color w:val="548DD4" w:themeColor="text2" w:themeTint="99"/>
+                <w:color w:val="2D6BB5"/>
               </w:rPr>
               <w:t>(2, 6)</w:t>
             </w:r>
           </w:p>
           <w:p>
             <w:pPr>
+              <w:spacing w:before="60" w:after="60"/>
               <w:rPr>
                 <w:color w:val="548DD4" w:themeColor="text2" w:themeTint="99"/>
               </w:rPr>
             </w:pPr>
             <w:r>
               <w:rPr>
-                <w:color w:val="548DD4" w:themeColor="text2" w:themeTint="99"/>
+                <w:color w:val="2D6BB5"/>
               </w:rPr>
               <w:t>(1, 8)</w:t>
             </w:r>
           </w:p>
           <w:p>
             <w:pPr>
-              <w:rPr>
-                <w:color w:val="76923C" w:themeColor="accent3" w:themeShade="BF"/>
+              <w:spacing w:before="60" w:after="60"/>
+              <w:rPr>
+                <w:color w:val="5A702E"/>
               </w:rPr>
             </w:pPr>
             <w:r>
               <w:rPr>
-                <w:color w:val="76923C" w:themeColor="accent3" w:themeShade="BF"/>
+                <w:color w:val="5A702E"/>
               </w:rPr>
               <w:t>(9, 5)</w:t>
             </w:r>
           </w:p>
           <w:p>
             <w:pPr>
+              <w:spacing w:before="60" w:after="60"/>
               <w:rPr>
                 <w:color w:val="76923C" w:themeColor="accent3" w:themeShade="BF"/>
               </w:rPr>
             </w:pPr>
             <w:r>
               <w:rPr>
-                <w:color w:val="76923C" w:themeColor="accent3" w:themeShade="BF"/>
-              </w:rPr>
-              <w:t>(12, 3)</w:t>
-            </w:r>
-          </w:p>
-          <w:p>
-            <w:pPr>
-              <w:rPr>
-                <w:color w:val="76923C" w:themeColor="accent3" w:themeShade="BF"/>
-              </w:rPr>
-            </w:pPr>
-            <w:r>
-              <w:rPr>
-                <w:color w:val="76923C" w:themeColor="accent3" w:themeShade="BF"/>
-              </w:rPr>
-              <w:t>(11, 7)</w:t>
-            </w:r>
-          </w:p>
-          <w:p>
-            <w:pPr>
-              <w:rPr>
-                <w:color w:val="76923C" w:themeColor="accent3" w:themeShade="BF"/>
-              </w:rPr>
-            </w:pPr>
-            <w:r>
-              <w:rPr>
-                <w:color w:val="76923C" w:themeColor="accent3" w:themeShade="BF"/>
+                <w:color w:val="5A702E"/>
               </w:rPr>
               <w:t>(9, 9)</w:t>
             </w:r>
@@ -680,7 +693,20 @@
         <w:rPr>
           <w:lang w:val="bg-BG"/>
         </w:rPr>
-        <w:t>реда съдържат имената на звездните купове и координатите на една звезда представител от съответния куп. Всички координати се дават във вида</w:t>
+        <w:t xml:space="preserve">реда съдържат имената на </w:t>
+      </w:r>
+      <w:r>
+        <w:rPr>
+          <w:b/>
+          <w:lang w:val="bg-BG"/>
+        </w:rPr>
+        <w:t>звездните купове</w:t>
+      </w:r>
+      <w:r>
+        <w:rPr>
+          <w:lang w:val="bg-BG"/>
+        </w:rPr>
+        <w:t xml:space="preserve"> и координатите на една звезда представител от съответния куп. Всички координати се дават във вида</w:t>
       </w:r>
       <w:r>
         <w:t xml:space="preserve"> </w:t>
@@ -720,7 +746,19 @@
         <w:rPr>
           <w:lang w:val="bg-BG"/>
         </w:rPr>
-        <w:t xml:space="preserve"> редове са дадени всички координати </w:t>
+        <w:t xml:space="preserve"> редове са дадени координати</w:t>
+      </w:r>
+      <w:r>
+        <w:rPr>
+          <w:lang w:val="bg-BG"/>
+        </w:rPr>
+        <w:t>те</w:t>
+      </w:r>
+      <w:r>
+        <w:rPr>
+          <w:lang w:val="bg-BG"/>
+        </w:rPr>
+        <w:t xml:space="preserve"> </w:t>
       </w:r>
       <w:r>
         <w:rPr>
@@ -732,26 +770,31 @@
         <w:rPr>
           <w:lang w:val="bg-BG"/>
         </w:rPr>
-        <w:t>(освен вече дадените). Всички координати се дават във вида</w:t>
-      </w:r>
-      <w:r>
-        <w:t xml:space="preserve"> </w:t>
-      </w:r>
-      <w:r>
-        <w:rPr>
-          <w:rFonts w:ascii="Consolas" w:hAnsi="Consolas"/>
-          <w:b/>
-        </w:rPr>
-        <w:t>(X, Y)</w:t>
-      </w:r>
-      <w:r>
-        <w:t>.</w:t>
-      </w:r>
-      <w:r>
-        <w:rPr>
-          <w:lang w:val="bg-BG"/>
-        </w:rPr>
-        <w:t xml:space="preserve"> Всеки ред съдържа една или повече точки, разделени с един интервал. Никоя точка не е разделена между два реда.</w:t>
+        <w:t xml:space="preserve">(освен вече дадените). Всеки ред съдържа една или повече </w:t>
+      </w:r>
+      <w:r>
+        <w:rPr>
+          <w:lang w:val="bg-BG"/>
+        </w:rPr>
+        <w:t>звезди</w:t>
+      </w:r>
+      <w:r>
+        <w:rPr>
+          <w:lang w:val="bg-BG"/>
+        </w:rPr>
+        <w:t xml:space="preserve">, разделени с един интервал. Никоя </w:t>
+      </w:r>
+      <w:r>
+        <w:rPr>
+          <w:lang w:val="bg-BG"/>
+        </w:rPr>
+        <w:t>звезда</w:t>
+      </w:r>
+      <w:r>
+        <w:rPr>
+          <w:lang w:val="bg-BG"/>
+        </w:rPr>
+        <w:t xml:space="preserve"> не е разделена между два реда.</w:t>
       </w:r>
     </w:p>
     <w:p>
@@ -762,25 +805,67 @@
           <w:numId w:val="9"/>
         </w:numPr>
         <w:rPr>
-          <w:rFonts w:ascii="Consolas" w:hAnsi="Consolas"/>
-          <w:b/>
-        </w:rPr>
-      </w:pPr>
-      <w:r>
-        <w:rPr>
-          <w:lang w:val="bg-BG"/>
-        </w:rPr>
-        <w:t>Последният ред съдържа само думата</w:t>
-      </w:r>
-      <w:r>
-        <w:t xml:space="preserve"> </w:t>
-      </w:r>
-      <w:r>
-        <w:rPr>
-          <w:rFonts w:ascii="Consolas" w:hAnsi="Consolas"/>
-          <w:b/>
-        </w:rPr>
-        <w:t>end</w:t>
+          <w:lang w:val="bg-BG"/>
+        </w:rPr>
+      </w:pPr>
+      <w:r>
+        <w:rPr>
+          <w:lang w:val="bg-BG"/>
+        </w:rPr>
+        <w:t xml:space="preserve">За всяка звезда са дадени координатите на центъра й в пиксели (размерът на звездата е без значение). Координатите са дадени като наредени двойки </w:t>
+      </w:r>
+      <w:r>
+        <w:rPr>
+          <w:rStyle w:val="CodeChar"/>
+          <w:lang w:val="bg-BG"/>
+        </w:rPr>
+        <w:t>(</w:t>
+      </w:r>
+      <w:r>
+        <w:rPr>
+          <w:rStyle w:val="CodeChar"/>
+        </w:rPr>
+        <w:t>X, Y)</w:t>
+      </w:r>
+      <w:r>
+        <w:t xml:space="preserve">. </w:t>
+      </w:r>
+      <w:r>
+        <w:rPr>
+          <w:lang w:val="bg-BG"/>
+        </w:rPr>
+        <w:t xml:space="preserve">Оста </w:t>
+      </w:r>
+      <w:r>
+        <w:t xml:space="preserve">X </w:t>
+      </w:r>
+      <w:r>
+        <w:rPr>
+          <w:lang w:val="bg-BG"/>
+        </w:rPr>
+        <w:t xml:space="preserve">е хоризонтална, а оста </w:t>
+      </w:r>
+      <w:r>
+        <w:t xml:space="preserve">Y – </w:t>
+      </w:r>
+      <w:r>
+        <w:rPr>
+          <w:lang w:val="bg-BG"/>
+        </w:rPr>
+        <w:t xml:space="preserve">вертикална. Горният ляв пиксел има координати </w:t>
+      </w:r>
+      <w:r>
+        <w:rPr>
+          <w:b/>
+          <w:lang w:val="bg-BG"/>
+        </w:rPr>
+        <w:t>(</w:t>
+      </w:r>
+      <w:r>
+        <w:rPr>
+          <w:b/>
+        </w:rPr>
+        <w:t>0, 0)</w:t>
       </w:r>
       <w:r>
         <w:t>.</w:t>
@@ -802,7 +887,20 @@
         <w:rPr>
           <w:lang w:val="bg-BG"/>
         </w:rPr>
-        <w:t>Всички координати във входа са уникални.</w:t>
+        <w:t>Последният ред съдържа само думата</w:t>
+      </w:r>
+      <w:r>
+        <w:t xml:space="preserve"> </w:t>
+      </w:r>
+      <w:r>
+        <w:rPr>
+          <w:rFonts w:ascii="Consolas" w:hAnsi="Consolas"/>
+          <w:b/>
+        </w:rPr>
+        <w:t>end</w:t>
+      </w:r>
+      <w:r>
+        <w:t>.</w:t>
       </w:r>
     </w:p>
     <w:p>
@@ -812,33 +910,28 @@
           <w:ilvl w:val="0"/>
           <w:numId w:val="9"/>
         </w:numPr>
-      </w:pPr>
-      <w:r>
-        <w:rPr>
-          <w:b/>
-          <w:lang w:val="bg-BG"/>
-        </w:rPr>
-        <w:t>Не може</w:t>
-      </w:r>
-      <w:r>
-        <w:rPr>
-          <w:lang w:val="bg-BG"/>
-        </w:rPr>
-        <w:t xml:space="preserve"> да се предполага, че точките са сортирани по какъвто  и да е начин.</w:t>
-      </w:r>
-    </w:p>
-    <w:p>
-      <w:pPr>
-        <w:pStyle w:val="Heading2"/>
-        <w:rPr>
-          <w:lang w:val="bg-BG"/>
-        </w:rPr>
-      </w:pPr>
-      <w:r>
-        <w:rPr>
-          <w:lang w:val="bg-BG"/>
-        </w:rPr>
-        <w:t>Изход</w:t>
+        <w:rPr>
+          <w:rFonts w:ascii="Consolas" w:hAnsi="Consolas"/>
+          <w:b/>
+        </w:rPr>
+      </w:pPr>
+      <w:r>
+        <w:rPr>
+          <w:lang w:val="bg-BG"/>
+        </w:rPr>
+        <w:t>Всички координати във входа са уникални</w:t>
+      </w:r>
+      <w:r>
+        <w:rPr>
+          <w:lang w:val="bg-BG"/>
+        </w:rPr>
+        <w:t xml:space="preserve"> (няма съвпадащи звезди)</w:t>
+      </w:r>
+      <w:r>
+        <w:rPr>
+          <w:lang w:val="bg-BG"/>
+        </w:rPr>
+        <w:t>.</w:t>
       </w:r>
     </w:p>
     <w:p>
@@ -848,34 +941,16 @@
           <w:ilvl w:val="0"/>
           <w:numId w:val="9"/>
         </w:numPr>
-      </w:pPr>
-      <w:r>
-        <w:rPr>
-          <w:lang w:val="bg-BG"/>
-        </w:rPr>
-        <w:t>Изходът се състои от</w:t>
-      </w:r>
-      <w:r>
-        <w:t xml:space="preserve"> </w:t>
-      </w:r>
-      <w:r>
         <w:rPr>
           <w:rFonts w:ascii="Consolas" w:hAnsi="Consolas"/>
           <w:b/>
         </w:rPr>
-        <w:t>C</w:t>
-      </w:r>
-      <w:r>
-        <w:t xml:space="preserve"> </w:t>
-      </w:r>
-      <w:r>
-        <w:rPr>
-          <w:lang w:val="bg-BG"/>
-        </w:rPr>
-        <w:t>реда</w:t>
-      </w:r>
-      <w:r>
-        <w:t>.</w:t>
+      </w:pPr>
+      <w:r>
+        <w:rPr>
+          <w:lang w:val="bg-BG"/>
+        </w:rPr>
+        <w:t>Звездите са подредени в произволен ред.</w:t>
       </w:r>
     </w:p>
     <w:p>
@@ -885,6 +960,76 @@
           <w:ilvl w:val="0"/>
           <w:numId w:val="9"/>
         </w:numPr>
+        <w:rPr>
+          <w:rFonts w:ascii="Consolas" w:hAnsi="Consolas"/>
+          <w:b/>
+        </w:rPr>
+      </w:pPr>
+      <w:r>
+        <w:rPr>
+          <w:lang w:val="bg-BG"/>
+        </w:rPr>
+        <w:t>Всяка звезда принадлежи на точно един звезден куп (не може да е по средата между няколко).</w:t>
+      </w:r>
+    </w:p>
+    <w:p>
+      <w:pPr>
+        <w:pStyle w:val="Heading2"/>
+        <w:rPr>
+          <w:lang w:val="bg-BG"/>
+        </w:rPr>
+      </w:pPr>
+      <w:r>
+        <w:rPr>
+          <w:lang w:val="bg-BG"/>
+        </w:rPr>
+        <w:t>Изход</w:t>
+      </w:r>
+    </w:p>
+    <w:p>
+      <w:pPr>
+        <w:pStyle w:val="ListParagraph"/>
+        <w:numPr>
+          <w:ilvl w:val="0"/>
+          <w:numId w:val="9"/>
+        </w:numPr>
+      </w:pPr>
+      <w:r>
+        <w:rPr>
+          <w:lang w:val="bg-BG"/>
+        </w:rPr>
+        <w:t>Изходът се състои от</w:t>
+      </w:r>
+      <w:r>
+        <w:t xml:space="preserve"> </w:t>
+      </w:r>
+      <w:r>
+        <w:rPr>
+          <w:rFonts w:ascii="Consolas" w:hAnsi="Consolas"/>
+          <w:b/>
+        </w:rPr>
+        <w:t>C</w:t>
+      </w:r>
+      <w:r>
+        <w:t xml:space="preserve"> </w:t>
+      </w:r>
+      <w:r>
+        <w:rPr>
+          <w:lang w:val="bg-BG"/>
+        </w:rPr>
+        <w:t>реда</w:t>
+      </w:r>
+      <w:r>
+        <w:t>.</w:t>
+      </w:r>
+    </w:p>
+    <w:p>
+      <w:pPr>
+        <w:pStyle w:val="ListParagraph"/>
+        <w:numPr>
+          <w:ilvl w:val="0"/>
+          <w:numId w:val="9"/>
+        </w:numPr>
       </w:pPr>
       <w:r>
         <w:rPr>
@@ -892,25 +1037,45 @@
         </w:rPr>
         <w:t xml:space="preserve">За всеки звезден куп, отпечатайте </w:t>
       </w:r>
-      <w:proofErr w:type="spellStart"/>
-      <w:r>
-        <w:rPr>
-          <w:lang w:val="bg-BG"/>
-        </w:rPr>
-        <w:t>пикселните</w:t>
-      </w:r>
-      <w:proofErr w:type="spellEnd"/>
-      <w:r>
-        <w:rPr>
-          <w:lang w:val="bg-BG"/>
-        </w:rPr>
-        <w:t xml:space="preserve"> координати на центъра му и броят звезди в него. Закръглете координатите до най-близкото цяло число. Сортирайте </w:t>
-      </w:r>
-      <w:r>
-        <w:rPr>
-          <w:lang w:val="bg-BG"/>
-        </w:rPr>
-        <w:t>куповете по азбучен ред на имената.</w:t>
+      <w:r>
+        <w:rPr>
+          <w:b/>
+          <w:lang w:val="bg-BG"/>
+        </w:rPr>
+        <w:t>координати</w:t>
+      </w:r>
+      <w:r>
+        <w:rPr>
+          <w:b/>
+          <w:lang w:val="bg-BG"/>
+        </w:rPr>
+        <w:t>те</w:t>
+      </w:r>
+      <w:r>
+        <w:rPr>
+          <w:b/>
+          <w:lang w:val="bg-BG"/>
+        </w:rPr>
+        <w:t xml:space="preserve"> на центъра му</w:t>
+      </w:r>
+      <w:r>
+        <w:rPr>
+          <w:lang w:val="bg-BG"/>
+        </w:rPr>
+        <w:t xml:space="preserve"> и </w:t>
+      </w:r>
+      <w:r>
+        <w:rPr>
+          <w:b/>
+          <w:lang w:val="bg-BG"/>
+        </w:rPr>
+        <w:t>броят звезди</w:t>
+      </w:r>
+      <w:r>
+        <w:rPr>
+          <w:lang w:val="bg-BG"/>
+        </w:rPr>
+        <w:t xml:space="preserve"> в него.</w:t>
       </w:r>
     </w:p>
     <w:p>
@@ -925,73 +1090,291 @@
         <w:rPr>
           <w:lang w:val="bg-BG"/>
         </w:rPr>
-        <w:t>На горното изображение центровете имат координати</w:t>
-      </w:r>
-      <w:r>
-        <w:t xml:space="preserve"> (2, 4.25) </w:t>
-      </w:r>
-      <w:r>
-        <w:rPr>
-          <w:lang w:val="bg-BG"/>
-        </w:rPr>
-        <w:t>и</w:t>
-      </w:r>
-      <w:r>
-        <w:t xml:space="preserve"> (10.25, 6). </w:t>
-      </w:r>
-      <w:r>
-        <w:rPr>
-          <w:lang w:val="bg-BG"/>
-        </w:rPr>
-        <w:t>Те се закръглят до</w:t>
-      </w:r>
-      <w:r>
-        <w:t xml:space="preserve"> </w:t>
-      </w:r>
-      <w:r>
-        <w:rPr>
-          <w:rFonts w:ascii="Consolas" w:hAnsi="Consolas"/>
-          <w:b/>
-        </w:rPr>
-        <w:t>(2, 4)</w:t>
-      </w:r>
-      <w:r>
-        <w:t xml:space="preserve"> и</w:t>
-      </w:r>
-      <w:r>
-        <w:t xml:space="preserve"> </w:t>
-      </w:r>
-      <w:r>
-        <w:rPr>
-          <w:rFonts w:ascii="Consolas" w:hAnsi="Consolas"/>
-          <w:b/>
-        </w:rPr>
-        <w:t>(10, 6)</w:t>
-      </w:r>
-      <w:r>
-        <w:t xml:space="preserve"> </w:t>
-      </w:r>
-      <w:r>
-        <w:rPr>
-          <w:lang w:val="bg-BG"/>
-        </w:rPr>
-        <w:t>понеже не съществува</w:t>
-      </w:r>
-      <w:r>
-        <w:t xml:space="preserve"> 0.25 </w:t>
-      </w:r>
-      <w:r>
-        <w:rPr>
-          <w:lang w:val="bg-BG"/>
-        </w:rPr>
-        <w:t>от един пиксел</w:t>
-      </w:r>
-      <w:r>
+        <w:t>Закръглете координатите до най-близкото цяло число.</w:t>
+      </w:r>
+      <w:r>
+        <w:rPr>
+          <w:lang w:val="bg-BG"/>
+        </w:rPr>
+        <w:t xml:space="preserve"> Например </w:t>
+      </w:r>
+      <w:r>
+        <w:rPr>
+          <w:b/>
+          <w:lang w:val="bg-BG"/>
+        </w:rPr>
+        <w:t>5.5</w:t>
+      </w:r>
+      <w:r>
+        <w:rPr>
+          <w:lang w:val="bg-BG"/>
+        </w:rPr>
+        <w:t xml:space="preserve"> се закръгля на </w:t>
+      </w:r>
+      <w:r>
+        <w:rPr>
+          <w:b/>
+          <w:lang w:val="bg-BG"/>
+        </w:rPr>
+        <w:t>6</w:t>
+      </w:r>
+      <w:r>
+        <w:rPr>
+          <w:lang w:val="bg-BG"/>
+        </w:rPr>
         <w:t>.</w:t>
       </w:r>
     </w:p>
     <w:p>
       <w:pPr>
+        <w:pStyle w:val="ListParagraph"/>
+        <w:numPr>
+          <w:ilvl w:val="1"/>
+          <w:numId w:val="9"/>
+        </w:numPr>
+      </w:pPr>
+      <w:r>
+        <w:rPr>
+          <w:lang w:val="bg-BG"/>
+        </w:rPr>
+        <w:t>Подредете</w:t>
+      </w:r>
+      <w:r>
+        <w:rPr>
+          <w:lang w:val="bg-BG"/>
+        </w:rPr>
+        <w:t xml:space="preserve"> </w:t>
+      </w:r>
+      <w:r>
+        <w:rPr>
+          <w:lang w:val="bg-BG"/>
+        </w:rPr>
+        <w:t xml:space="preserve">куповете </w:t>
+      </w:r>
+      <w:r>
+        <w:rPr>
+          <w:lang w:val="bg-BG"/>
+        </w:rPr>
+        <w:t xml:space="preserve">в изхода </w:t>
+      </w:r>
+      <w:r>
+        <w:rPr>
+          <w:lang w:val="bg-BG"/>
+        </w:rPr>
+        <w:t>по азбучен ред на имената</w:t>
+      </w:r>
+      <w:r>
+        <w:rPr>
+          <w:lang w:val="bg-BG"/>
+        </w:rPr>
+        <w:t xml:space="preserve"> им</w:t>
+      </w:r>
+      <w:r>
+        <w:rPr>
+          <w:lang w:val="bg-BG"/>
+        </w:rPr>
+        <w:t>.</w:t>
+      </w:r>
+    </w:p>
+    <w:p>
+      <w:pPr>
+        <w:pStyle w:val="ListParagraph"/>
+        <w:numPr>
+          <w:ilvl w:val="1"/>
+          <w:numId w:val="9"/>
+        </w:numPr>
+      </w:pPr>
+      <w:r>
+        <w:rPr>
+          <w:lang w:val="bg-BG"/>
+        </w:rPr>
+        <w:lastRenderedPageBreak/>
+        <w:t xml:space="preserve">На горното изображение центровете </w:t>
+      </w:r>
+      <w:r>
+        <w:rPr>
+          <w:lang w:val="bg-BG"/>
+        </w:rPr>
+        <w:t xml:space="preserve">на куповете </w:t>
+      </w:r>
+      <w:r>
+        <w:rPr>
+          <w:lang w:val="bg-BG"/>
+        </w:rPr>
+        <w:t>имат координати</w:t>
+      </w:r>
+      <w:r>
+        <w:rPr>
+          <w:b/>
+        </w:rPr>
+        <w:t xml:space="preserve"> </w:t>
+      </w:r>
+      <w:r>
+        <w:rPr>
+          <w:b/>
+          <w:lang w:val="bg-BG"/>
+        </w:rPr>
+        <w:t>(2</w:t>
+      </w:r>
+      <w:r>
+        <w:rPr>
+          <w:b/>
+        </w:rPr>
+        <w:t>.8</w:t>
+      </w:r>
+      <w:r>
+        <w:rPr>
+          <w:b/>
+          <w:lang w:val="bg-BG"/>
+        </w:rPr>
+        <w:t xml:space="preserve">, </w:t>
+      </w:r>
+      <w:r>
+        <w:rPr>
+          <w:b/>
+        </w:rPr>
+        <w:t>5.2</w:t>
+      </w:r>
+      <w:r>
+        <w:rPr>
+          <w:b/>
+          <w:lang w:val="bg-BG"/>
+        </w:rPr>
+        <w:t>)</w:t>
+      </w:r>
+      <w:r>
+        <w:rPr>
+          <w:lang w:val="bg-BG"/>
+        </w:rPr>
+        <w:t xml:space="preserve"> и </w:t>
+      </w:r>
+      <w:r>
+        <w:rPr>
+          <w:b/>
+          <w:lang w:val="bg-BG"/>
+        </w:rPr>
+        <w:t>(</w:t>
+      </w:r>
+      <w:r>
+        <w:rPr>
+          <w:b/>
+        </w:rPr>
+        <w:t>10.25</w:t>
+      </w:r>
+      <w:r>
+        <w:rPr>
+          <w:b/>
+          <w:lang w:val="bg-BG"/>
+        </w:rPr>
+        <w:t xml:space="preserve">, </w:t>
+      </w:r>
+      <w:r>
+        <w:rPr>
+          <w:b/>
+        </w:rPr>
+        <w:t>6</w:t>
+      </w:r>
+      <w:r>
+        <w:rPr>
+          <w:b/>
+          <w:lang w:val="bg-BG"/>
+        </w:rPr>
+        <w:t>)</w:t>
+      </w:r>
+      <w:r>
+        <w:t xml:space="preserve">. </w:t>
+      </w:r>
+      <w:r>
+        <w:rPr>
+          <w:lang w:val="bg-BG"/>
+        </w:rPr>
+        <w:t>Те се закръглят до</w:t>
+      </w:r>
+      <w:r>
+        <w:t xml:space="preserve"> </w:t>
+      </w:r>
+      <w:r>
+        <w:rPr>
+          <w:rFonts w:ascii="Consolas" w:hAnsi="Consolas"/>
+          <w:b/>
+        </w:rPr>
+        <w:t>(</w:t>
+      </w:r>
+      <w:r>
+        <w:rPr>
+          <w:rFonts w:ascii="Consolas" w:hAnsi="Consolas"/>
+          <w:b/>
+        </w:rPr>
+        <w:t>3</w:t>
+      </w:r>
+      <w:r>
+        <w:rPr>
+          <w:rFonts w:ascii="Consolas" w:hAnsi="Consolas"/>
+          <w:b/>
+        </w:rPr>
+        <w:t xml:space="preserve">, </w:t>
+      </w:r>
+      <w:r>
+        <w:rPr>
+          <w:rFonts w:ascii="Consolas" w:hAnsi="Consolas"/>
+          <w:b/>
+        </w:rPr>
+        <w:t>5</w:t>
+      </w:r>
+      <w:r>
+        <w:rPr>
+          <w:rFonts w:ascii="Consolas" w:hAnsi="Consolas"/>
+          <w:b/>
+        </w:rPr>
+        <w:t>)</w:t>
+      </w:r>
+      <w:r>
+        <w:t xml:space="preserve"> и</w:t>
+      </w:r>
+      <w:r>
+        <w:t xml:space="preserve"> </w:t>
+      </w:r>
+      <w:r>
+        <w:rPr>
+          <w:rFonts w:ascii="Consolas" w:hAnsi="Consolas"/>
+          <w:b/>
+        </w:rPr>
+        <w:t>(</w:t>
+      </w:r>
+      <w:r>
+        <w:rPr>
+          <w:rFonts w:ascii="Consolas" w:hAnsi="Consolas"/>
+          <w:b/>
+        </w:rPr>
+        <w:t>10</w:t>
+      </w:r>
+      <w:r>
+        <w:rPr>
+          <w:rFonts w:ascii="Consolas" w:hAnsi="Consolas"/>
+          <w:b/>
+        </w:rPr>
+        <w:t xml:space="preserve">, </w:t>
+      </w:r>
+      <w:r>
+        <w:rPr>
+          <w:rFonts w:ascii="Consolas" w:hAnsi="Consolas"/>
+          <w:b/>
+        </w:rPr>
+        <w:t>6</w:t>
+      </w:r>
+      <w:r>
+        <w:rPr>
+          <w:rFonts w:ascii="Consolas" w:hAnsi="Consolas"/>
+          <w:b/>
+        </w:rPr>
+        <w:t>)</w:t>
+      </w:r>
+      <w:r>
+        <w:t>.</w:t>
+      </w:r>
+    </w:p>
+    <w:p>
+      <w:pPr>
         <w:pStyle w:val="Heading2"/>
         <w:rPr>
           <w:lang w:val="bg-BG"/>
@@ -1001,7 +1384,6 @@
         <w:rPr>
           <w:lang w:val="bg-BG"/>
         </w:rPr>
-        <w:lastRenderedPageBreak/>
         <w:t>Ограничения</w:t>
       </w:r>
     </w:p>
@@ -1014,45 +1396,40 @@
         </w:numPr>
         <w:spacing w:before="0" w:after="0" w:line="240" w:lineRule="auto"/>
         <w:jc w:val="both"/>
+        <w:rPr>
+          <w:lang w:val="bg-BG"/>
+        </w:rPr>
       </w:pPr>
       <w:r>
         <w:rPr>
           <w:rFonts w:ascii="Consolas" w:hAnsi="Consolas"/>
           <w:b/>
+          <w:lang w:val="bg-BG"/>
         </w:rPr>
         <w:t>C</w:t>
       </w:r>
       <w:r>
-        <w:t xml:space="preserve"> е </w:t>
-      </w:r>
-      <w:proofErr w:type="spellStart"/>
-      <w:r>
-        <w:t>цяло</w:t>
-      </w:r>
-      <w:proofErr w:type="spellEnd"/>
-      <w:r>
-        <w:t xml:space="preserve"> </w:t>
-      </w:r>
-      <w:proofErr w:type="spellStart"/>
-      <w:r>
-        <w:t>число</w:t>
-      </w:r>
-      <w:proofErr w:type="spellEnd"/>
-      <w:r>
-        <w:t xml:space="preserve"> в </w:t>
-      </w:r>
-      <w:proofErr w:type="spellStart"/>
-      <w:r>
-        <w:t>интервала</w:t>
-      </w:r>
-      <w:proofErr w:type="spellEnd"/>
-      <w:r>
+        <w:rPr>
+          <w:lang w:val="bg-BG"/>
+        </w:rPr>
+        <w:t xml:space="preserve"> е цяло число в интервала</w:t>
+      </w:r>
+      <w:r>
+        <w:rPr>
+          <w:lang w:val="bg-BG"/>
+        </w:rPr>
         <w:t xml:space="preserve"> [1; 1</w:t>
       </w:r>
       <w:r>
+        <w:rPr>
+          <w:lang w:val="bg-BG"/>
+        </w:rPr>
         <w:t>0</w:t>
       </w:r>
       <w:r>
+        <w:rPr>
+          <w:lang w:val="bg-BG"/>
+        </w:rPr>
         <w:t>0</w:t>
       </w:r>
       <w:r>
@@ -1062,6 +1439,9 @@
         <w:t>0</w:t>
       </w:r>
       <w:r>
+        <w:rPr>
+          <w:lang w:val="bg-BG"/>
+        </w:rPr>
         <w:t>00</w:t>
       </w:r>
       <w:r>
@@ -1071,6 +1451,9 @@
         <w:t>000</w:t>
       </w:r>
       <w:r>
+        <w:rPr>
+          <w:lang w:val="bg-BG"/>
+        </w:rPr>
         <w:t>].</w:t>
       </w:r>
     </w:p>
@@ -1108,21 +1491,21 @@
         <w:t xml:space="preserve">Изображението е най-много </w:t>
       </w:r>
       <w:r>
+        <w:t xml:space="preserve">10000 </w:t>
+      </w:r>
+      <w:r>
+        <w:rPr>
+          <w:lang w:val="bg-BG"/>
+        </w:rPr>
+        <w:t>на</w:t>
+      </w:r>
+      <w:r>
         <w:t xml:space="preserve"> 10000 </w:t>
       </w:r>
       <w:r>
         <w:rPr>
           <w:lang w:val="bg-BG"/>
         </w:rPr>
-        <w:t>на</w:t>
-      </w:r>
-      <w:r>
-        <w:t xml:space="preserve"> 10000 </w:t>
-      </w:r>
-      <w:r>
-        <w:rPr>
-          <w:lang w:val="bg-BG"/>
-        </w:rPr>
         <w:t>пиксела</w:t>
       </w:r>
       <w:r>
@@ -1144,6 +1527,12 @@
           <w:lang w:val="bg-BG"/>
         </w:rPr>
         <w:t>Във всеки пиксел има най-много една звезда</w:t>
+      </w:r>
+      <w:r>
+        <w:rPr>
+          <w:lang w:val="bg-BG"/>
+        </w:rPr>
+        <w:t>.</w:t>
       </w:r>
     </w:p>
     <w:p>
@@ -1253,6 +1642,8 @@
         </w:rPr>
         <w:t>Примерен вход и изход</w:t>
       </w:r>
+      <w:bookmarkStart w:id="0" w:name="_GoBack"/>
+      <w:bookmarkEnd w:id="0"/>
     </w:p>
     <w:tbl>
       <w:tblPr>
@@ -1412,6 +1803,19 @@
             <w:r>
               <w:rPr>
                 <w:rFonts w:ascii="Consolas" w:eastAsia="Calibri" w:hAnsi="Consolas" w:cs="Times New Roman"/>
+                <w:lang w:val="bg-BG"/>
+              </w:rPr>
+              <w:t>(6, 9)</w:t>
+            </w:r>
+            <w:r>
+              <w:rPr>
+                <w:rFonts w:ascii="Consolas" w:eastAsia="Calibri" w:hAnsi="Consolas" w:cs="Times New Roman"/>
+              </w:rPr>
+              <w:t xml:space="preserve"> </w:t>
+            </w:r>
+            <w:r>
+              <w:rPr>
+                <w:rFonts w:ascii="Consolas" w:eastAsia="Calibri" w:hAnsi="Consolas" w:cs="Times New Roman"/>
               </w:rPr>
               <w:t>(1, 1)</w:t>
             </w:r>
@@ -1419,7 +1823,13 @@
               <w:rPr>
                 <w:rFonts w:ascii="Consolas" w:eastAsia="Calibri" w:hAnsi="Consolas" w:cs="Times New Roman"/>
               </w:rPr>
-              <w:t xml:space="preserve"> (2, 6)</w:t>
+              <w:t xml:space="preserve"> </w:t>
+            </w:r>
+            <w:r>
+              <w:rPr>
+                <w:rFonts w:ascii="Consolas" w:eastAsia="Calibri" w:hAnsi="Consolas" w:cs="Times New Roman"/>
+              </w:rPr>
+              <w:t>(11, 7)</w:t>
             </w:r>
           </w:p>
           <w:p>
@@ -1433,7 +1843,19 @@
               <w:rPr>
                 <w:rFonts w:ascii="Consolas" w:eastAsia="Calibri" w:hAnsi="Consolas" w:cs="Times New Roman"/>
               </w:rPr>
-              <w:t>(1, 8) (9, 5) (11, 7)</w:t>
+              <w:t>(2, 6)</w:t>
+            </w:r>
+            <w:r>
+              <w:rPr>
+                <w:rFonts w:ascii="Consolas" w:eastAsia="Calibri" w:hAnsi="Consolas" w:cs="Times New Roman"/>
+              </w:rPr>
+              <w:t xml:space="preserve"> </w:t>
+            </w:r>
+            <w:r>
+              <w:rPr>
+                <w:rFonts w:ascii="Consolas" w:eastAsia="Calibri" w:hAnsi="Consolas" w:cs="Times New Roman"/>
+              </w:rPr>
+              <w:t xml:space="preserve">(1, 8) (9, 5) </w:t>
             </w:r>
           </w:p>
           <w:p>
@@ -1441,6 +1863,7 @@
               <w:spacing w:before="0" w:after="0"/>
               <w:rPr>
                 <w:rFonts w:ascii="Consolas" w:eastAsia="Calibri" w:hAnsi="Consolas" w:cs="Times New Roman"/>
+                <w:lang w:val="bg-BG"/>
               </w:rPr>
             </w:pPr>
             <w:r>
@@ -1480,19 +1903,7 @@
               <w:rPr>
                 <w:rFonts w:ascii="Consolas" w:eastAsia="Calibri" w:hAnsi="Consolas" w:cs="Times New Roman"/>
               </w:rPr>
-              <w:t>NGC7209</w:t>
-            </w:r>
-            <w:r>
-              <w:rPr>
-                <w:rFonts w:ascii="Consolas" w:eastAsia="Calibri" w:hAnsi="Consolas" w:cs="Times New Roman"/>
-              </w:rPr>
-              <w:t xml:space="preserve"> </w:t>
-            </w:r>
-            <w:r>
-              <w:rPr>
-                <w:rFonts w:ascii="Consolas" w:eastAsia="Calibri" w:hAnsi="Consolas" w:cs="Times New Roman"/>
-              </w:rPr>
-              <w:t>(2, 4) -&gt; 4 stars</w:t>
+              <w:t>NGC7209 (3, 5) -&gt; 5 stars</w:t>
             </w:r>
           </w:p>
           <w:p>
@@ -1506,13 +1917,7 @@
               <w:rPr>
                 <w:rFonts w:ascii="Consolas" w:eastAsia="Calibri" w:hAnsi="Consolas" w:cs="Times New Roman"/>
               </w:rPr>
-              <w:t xml:space="preserve">NGC7243 </w:t>
-            </w:r>
-            <w:r>
-              <w:rPr>
-                <w:rFonts w:ascii="Consolas" w:eastAsia="Calibri" w:hAnsi="Consolas" w:cs="Times New Roman"/>
-              </w:rPr>
-              <w:t>(10, 6) -&gt; 4 stars</w:t>
+              <w:t>NGC7243 (10, 6) -&gt; 4 stars</w:t>
             </w:r>
           </w:p>
         </w:tc>
@@ -1532,10 +1937,10 @@
                 <w:noProof/>
               </w:rPr>
               <w:drawing>
-                <wp:inline distT="0" distB="0" distL="0" distR="0" wp14:anchorId="6E6E357D" wp14:editId="1506FDE4">
-                  <wp:extent cx="2171700" cy="1580206"/>
-                  <wp:effectExtent l="0" t="0" r="0" b="1270"/>
-                  <wp:docPr id="83" name="Picture 83"/>
+                <wp:inline distT="0" distB="0" distL="0" distR="0" wp14:anchorId="409A8EC0" wp14:editId="04632C4D">
+                  <wp:extent cx="2155672" cy="1570561"/>
+                  <wp:effectExtent l="0" t="0" r="0" b="0"/>
+                  <wp:docPr id="6" name="Picture 6"/>
                   <wp:cNvGraphicFramePr>
                     <a:graphicFrameLocks xmlns:a="http://schemas.openxmlformats.org/drawingml/2006/main" noChangeAspect="1"/>
                   </wp:cNvGraphicFramePr>
@@ -1543,33 +1948,23 @@
                     <a:graphicData uri="http://schemas.openxmlformats.org/drawingml/2006/picture">
                       <pic:pic xmlns:pic="http://schemas.openxmlformats.org/drawingml/2006/picture">
                         <pic:nvPicPr>
-                          <pic:cNvPr id="0" name="Picture 5"/>
-                          <pic:cNvPicPr>
-                            <a:picLocks noChangeAspect="1" noChangeArrowheads="1"/>
-                          </pic:cNvPicPr>
+                          <pic:cNvPr id="1" name=""/>
+                          <pic:cNvPicPr/>
                         </pic:nvPicPr>
                         <pic:blipFill>
-                          <a:blip r:embed="rId9" cstate="print">
-                            <a:extLst>
-                              <a:ext uri="{28A0092B-C50C-407E-A947-70E740481C1C}">
-                                <a14:useLocalDpi xmlns:a14="http://schemas.microsoft.com/office/drawing/2010/main" val="0"/>
-                              </a:ext>
-                            </a:extLst>
-                          </a:blip>
-                          <a:srcRect/>
+                          <a:blip r:embed="rId8"/>
                           <a:stretch>
                             <a:fillRect/>
                           </a:stretch>
                         </pic:blipFill>
-                        <pic:spPr bwMode="auto">
+                        <pic:spPr>
                           <a:xfrm>
                             <a:off x="0" y="0"/>
-                            <a:ext cx="2187005" cy="1591342"/>
+                            <a:ext cx="2199631" cy="1602588"/>
                           </a:xfrm>
                           <a:prstGeom prst="rect">
                             <a:avLst/>
                           </a:prstGeom>
-                          <a:noFill/>
                         </pic:spPr>
                       </pic:pic>
                     </a:graphicData>
@@ -1699,19 +2094,18 @@
               </w:rPr>
               <w:t>(5, 5) (12, 2)</w:t>
             </w:r>
-          </w:p>
-          <w:p>
-            <w:pPr>
-              <w:spacing w:before="0" w:after="0"/>
-              <w:rPr>
-                <w:rFonts w:ascii="Consolas" w:eastAsia="Calibri" w:hAnsi="Consolas" w:cs="Times New Roman"/>
-              </w:rPr>
-            </w:pPr>
             <w:r>
               <w:rPr>
                 <w:rFonts w:ascii="Consolas" w:eastAsia="Calibri" w:hAnsi="Consolas" w:cs="Times New Roman"/>
-              </w:rPr>
-              <w:t>(0, 9) (6, 4) (10, 8)</w:t>
+                <w:lang w:val="bg-BG"/>
+              </w:rPr>
+              <w:t xml:space="preserve"> </w:t>
+            </w:r>
+            <w:r>
+              <w:rPr>
+                <w:rFonts w:ascii="Consolas" w:eastAsia="Calibri" w:hAnsi="Consolas" w:cs="Times New Roman"/>
+              </w:rPr>
+              <w:t>(0, 9)</w:t>
             </w:r>
           </w:p>
           <w:p>
@@ -1721,6 +2115,19 @@
                 <w:rFonts w:ascii="Consolas" w:eastAsia="Calibri" w:hAnsi="Consolas" w:cs="Times New Roman"/>
               </w:rPr>
             </w:pPr>
+            <w:r>
+              <w:rPr>
+                <w:rFonts w:ascii="Consolas" w:eastAsia="Calibri" w:hAnsi="Consolas" w:cs="Times New Roman"/>
+              </w:rPr>
+              <w:t>(6, 4) (10, 8)</w:t>
+            </w:r>
+            <w:r>
+              <w:rPr>
+                <w:rFonts w:ascii="Consolas" w:eastAsia="Calibri" w:hAnsi="Consolas" w:cs="Times New Roman"/>
+                <w:lang w:val="bg-BG"/>
+              </w:rPr>
+              <w:t xml:space="preserve"> </w:t>
+            </w:r>
             <w:r>
               <w:rPr>
                 <w:rFonts w:ascii="Consolas" w:eastAsia="Calibri" w:hAnsi="Consolas" w:cs="Times New Roman"/>
@@ -1852,7 +2259,7 @@
                           </pic:cNvPicPr>
                         </pic:nvPicPr>
                         <pic:blipFill>
-                          <a:blip r:embed="rId10" cstate="print">
+                          <a:blip r:embed="rId9" cstate="print">
                             <a:extLst>
                               <a:ext uri="{28A0092B-C50C-407E-A947-70E740481C1C}">
                                 <a14:useLocalDpi xmlns:a14="http://schemas.microsoft.com/office/drawing/2010/main" val="0"/>
@@ -2057,7 +2464,7 @@
                           </pic:cNvPicPr>
                         </pic:nvPicPr>
                         <pic:blipFill>
-                          <a:blip r:embed="rId11" cstate="print">
+                          <a:blip r:embed="rId10" cstate="print">
                             <a:extLst>
                               <a:ext uri="{28A0092B-C50C-407E-A947-70E740481C1C}">
                                 <a14:useLocalDpi xmlns:a14="http://schemas.microsoft.com/office/drawing/2010/main" val="0"/>
@@ -2091,8 +2498,8 @@
     </w:tbl>
     <w:p/>
     <w:sectPr>
-      <w:headerReference w:type="default" r:id="rId12"/>
-      <w:footerReference w:type="default" r:id="rId13"/>
+      <w:headerReference w:type="default" r:id="rId11"/>
+      <w:footerReference w:type="default" r:id="rId12"/>
       <w:pgSz w:w="11909" w:h="16834" w:code="9"/>
       <w:pgMar w:top="567" w:right="737" w:bottom="1077" w:left="737" w:header="567" w:footer="794" w:gutter="0"/>
       <w:cols w:space="720"/>
@@ -2502,7 +2909,7 @@
                               <w:sz w:val="18"/>
                               <w:szCs w:val="18"/>
                             </w:rPr>
-                            <w:t>1</w:t>
+                            <w:t>2</w:t>
                           </w:r>
                           <w:r>
                             <w:rPr>
@@ -2621,7 +3028,7 @@
                         <w:sz w:val="18"/>
                         <w:szCs w:val="18"/>
                       </w:rPr>
-                      <w:t>1</w:t>
+                      <w:t>2</w:t>
                     </w:r>
                     <w:r>
                       <w:rPr>
@@ -6284,7 +6691,7 @@
 </file>
 
 <file path=customXml/itemProps1.xml><?xml version="1.0" encoding="utf-8"?>
-<ds:datastoreItem xmlns:ds="http://schemas.openxmlformats.org/officeDocument/2006/customXml" ds:itemID="{49DAF25C-0EA6-40C5-9CBC-BBE2BAFEAF37}">
+<ds:datastoreItem xmlns:ds="http://schemas.openxmlformats.org/officeDocument/2006/customXml" ds:itemID="{82B4C135-CE4D-4130-9AEF-2A1A0759CD5E}">
   <ds:schemaRefs>
     <ds:schemaRef ds:uri="http://schemas.openxmlformats.org/officeDocument/2006/bibliography"/>
   </ds:schemaRefs>

</xml_diff>

<commit_message>
fixes in the star clusters problem description
</commit_message>
<xml_diff>
--- a/Problem-7-Star-Clusters/Star-Clusters-BG.docx
+++ b/Problem-7-Star-Clusters/Star-Clusters-BG.docx
@@ -837,7 +837,13 @@
         <w:t xml:space="preserve">Оста </w:t>
       </w:r>
       <w:r>
-        <w:t xml:space="preserve">X </w:t>
+        <w:rPr>
+          <w:b/>
+        </w:rPr>
+        <w:t>X</w:t>
+      </w:r>
+      <w:r>
+        <w:t xml:space="preserve"> </w:t>
       </w:r>
       <w:r>
         <w:rPr>
@@ -846,7 +852,13 @@
         <w:t xml:space="preserve">е хоризонтална, а оста </w:t>
       </w:r>
       <w:r>
-        <w:t xml:space="preserve">Y – </w:t>
+        <w:rPr>
+          <w:b/>
+        </w:rPr>
+        <w:t>Y</w:t>
+      </w:r>
+      <w:r>
+        <w:t xml:space="preserve"> – </w:t>
       </w:r>
       <w:r>
         <w:rPr>
@@ -1402,6 +1414,26 @@
       </w:pPr>
       <w:r>
         <w:rPr>
+          <w:b/>
+          <w:lang w:val="bg-BG"/>
+        </w:rPr>
+        <w:t xml:space="preserve">Броят </w:t>
+      </w:r>
+      <w:r>
+        <w:rPr>
+          <w:b/>
+          <w:lang w:val="bg-BG"/>
+        </w:rPr>
+        <w:t>звездни купове</w:t>
+      </w:r>
+      <w:r>
+        <w:rPr>
+          <w:lang w:val="bg-BG"/>
+        </w:rPr>
+        <w:t xml:space="preserve"> </w:t>
+      </w:r>
+      <w:r>
+        <w:rPr>
           <w:rFonts w:ascii="Consolas" w:hAnsi="Consolas"/>
           <w:b/>
           <w:lang w:val="bg-BG"/>
@@ -1418,37 +1450,13 @@
         <w:rPr>
           <w:lang w:val="bg-BG"/>
         </w:rPr>
-        <w:t xml:space="preserve"> [1; 1</w:t>
-      </w:r>
-      <w:r>
-        <w:rPr>
-          <w:lang w:val="bg-BG"/>
-        </w:rPr>
-        <w:t>0</w:t>
-      </w:r>
-      <w:r>
-        <w:rPr>
-          <w:lang w:val="bg-BG"/>
-        </w:rPr>
-        <w:t>0</w:t>
-      </w:r>
-      <w:r>
-        <w:rPr>
-          <w:lang w:val="bg-BG"/>
-        </w:rPr>
-        <w:t>0</w:t>
-      </w:r>
-      <w:r>
-        <w:rPr>
-          <w:lang w:val="bg-BG"/>
-        </w:rPr>
-        <w:t>00</w:t>
-      </w:r>
-      <w:r>
-        <w:rPr>
-          <w:lang w:val="bg-BG"/>
-        </w:rPr>
-        <w:t>000</w:t>
+        <w:t xml:space="preserve"> [1</w:t>
+      </w:r>
+      <w:r>
+        <w:t>…</w:t>
+      </w:r>
+      <w:r>
+        <w:t>300</w:t>
       </w:r>
       <w:r>
         <w:rPr>
@@ -1466,12 +1474,51 @@
         </w:numPr>
         <w:spacing w:before="0" w:after="0" w:line="240" w:lineRule="auto"/>
         <w:jc w:val="both"/>
-      </w:pPr>
-      <w:r>
-        <w:rPr>
-          <w:lang w:val="bg-BG"/>
-        </w:rPr>
-        <w:t>Всеки куп съдържа поне една звезда. Имената на куповете съдържат само букви и цифри.</w:t>
+        <w:rPr>
+          <w:lang w:val="bg-BG"/>
+        </w:rPr>
+      </w:pPr>
+      <w:r>
+        <w:rPr>
+          <w:b/>
+          <w:lang w:val="bg-BG"/>
+        </w:rPr>
+        <w:t>Броят звезди</w:t>
+      </w:r>
+      <w:r>
+        <w:rPr>
+          <w:lang w:val="bg-BG"/>
+        </w:rPr>
+        <w:t xml:space="preserve"> е </w:t>
+      </w:r>
+      <w:r>
+        <w:rPr>
+          <w:lang w:val="bg-BG"/>
+        </w:rPr>
+        <w:t xml:space="preserve">цяло число </w:t>
+      </w:r>
+      <w:bookmarkStart w:id="0" w:name="_GoBack"/>
+      <w:bookmarkEnd w:id="0"/>
+      <w:r>
+        <w:rPr>
+          <w:lang w:val="bg-BG"/>
+        </w:rPr>
+        <w:t xml:space="preserve">в </w:t>
+      </w:r>
+      <w:r>
+        <w:rPr>
+          <w:lang w:val="bg-BG"/>
+        </w:rPr>
+        <w:t>интервала</w:t>
+      </w:r>
+      <w:r>
+        <w:t xml:space="preserve"> [1…</w:t>
+      </w:r>
+      <w:r>
+        <w:t>3</w:t>
+      </w:r>
+      <w:r>
+        <w:t>00].</w:t>
       </w:r>
     </w:p>
     <w:p>
@@ -1488,55 +1535,12 @@
         <w:rPr>
           <w:lang w:val="bg-BG"/>
         </w:rPr>
-        <w:t xml:space="preserve">Изображението е най-много </w:t>
-      </w:r>
-      <w:r>
-        <w:t xml:space="preserve">10000 </w:t>
-      </w:r>
-      <w:r>
-        <w:rPr>
-          <w:lang w:val="bg-BG"/>
-        </w:rPr>
-        <w:t>на</w:t>
-      </w:r>
-      <w:r>
-        <w:t xml:space="preserve"> 10000 </w:t>
-      </w:r>
-      <w:r>
-        <w:rPr>
-          <w:lang w:val="bg-BG"/>
-        </w:rPr>
-        <w:t>пиксела</w:t>
-      </w:r>
-      <w:r>
-        <w:t xml:space="preserve"> (100 </w:t>
-      </w:r>
-      <w:proofErr w:type="spellStart"/>
-      <w:r>
-        <w:rPr>
-          <w:lang w:val="bg-BG"/>
-        </w:rPr>
-        <w:t>мегапиксела</w:t>
-      </w:r>
-      <w:proofErr w:type="spellEnd"/>
-      <w:r>
-        <w:t xml:space="preserve">). </w:t>
-      </w:r>
-      <w:r>
-        <w:rPr>
-          <w:lang w:val="bg-BG"/>
-        </w:rPr>
-        <w:t>Във всеки пиксел има най-много една звезда</w:t>
-      </w:r>
-      <w:r>
-        <w:rPr>
-          <w:lang w:val="bg-BG"/>
-        </w:rPr>
-        <w:t>.</w:t>
+        <w:t>Всеки куп съдържа поне една звезда. Имената на куповете съдържат само букви и цифри.</w:t>
       </w:r>
     </w:p>
     <w:p>
       <w:pPr>
+        <w:pStyle w:val="ListParagraph"/>
         <w:numPr>
           <w:ilvl w:val="0"/>
           <w:numId w:val="10"/>
@@ -1546,6 +1550,64 @@
       </w:pPr>
       <w:r>
         <w:rPr>
+          <w:lang w:val="bg-BG"/>
+        </w:rPr>
+        <w:t xml:space="preserve">Изображението е най-много </w:t>
+      </w:r>
+      <w:r>
+        <w:t xml:space="preserve">10000 </w:t>
+      </w:r>
+      <w:r>
+        <w:rPr>
+          <w:lang w:val="bg-BG"/>
+        </w:rPr>
+        <w:t>на</w:t>
+      </w:r>
+      <w:r>
+        <w:t xml:space="preserve"> 10000 </w:t>
+      </w:r>
+      <w:r>
+        <w:rPr>
+          <w:lang w:val="bg-BG"/>
+        </w:rPr>
+        <w:t>пиксела</w:t>
+      </w:r>
+      <w:r>
+        <w:t xml:space="preserve"> (100 </w:t>
+      </w:r>
+      <w:r>
+        <w:rPr>
+          <w:lang w:val="bg-BG"/>
+        </w:rPr>
+        <w:t>мегапиксела</w:t>
+      </w:r>
+      <w:r>
+        <w:t xml:space="preserve">). </w:t>
+      </w:r>
+      <w:r>
+        <w:rPr>
+          <w:lang w:val="bg-BG"/>
+        </w:rPr>
+        <w:t>Във всеки пиксел има най-много една звезда</w:t>
+      </w:r>
+      <w:r>
+        <w:rPr>
+          <w:lang w:val="bg-BG"/>
+        </w:rPr>
+        <w:t>.</w:t>
+      </w:r>
+    </w:p>
+    <w:p>
+      <w:pPr>
+        <w:numPr>
+          <w:ilvl w:val="0"/>
+          <w:numId w:val="10"/>
+        </w:numPr>
+        <w:spacing w:before="0" w:after="0" w:line="240" w:lineRule="auto"/>
+        <w:jc w:val="both"/>
+      </w:pPr>
+      <w:r>
+        <w:rPr>
           <w:lang w:val="bg-BG" w:eastAsia="ja-JP"/>
         </w:rPr>
         <w:t>Време за работа</w:t>
@@ -1642,8 +1704,6 @@
         </w:rPr>
         <w:t>Примерен вход и изход</w:t>
       </w:r>
-      <w:bookmarkStart w:id="0" w:name="_GoBack"/>
-      <w:bookmarkEnd w:id="0"/>
     </w:p>
     <w:tbl>
       <w:tblPr>
@@ -2683,14 +2743,13 @@
                         <w:noProof/>
                         <w:sz w:val="20"/>
                         <w:szCs w:val="20"/>
-                        <w:lang w:val="bg-BG" w:eastAsia="bg-BG"/>
                       </w:rPr>
                       <w:drawing>
                         <wp:inline distT="0" distB="0" distL="0" distR="0" wp14:anchorId="68304851" wp14:editId="1F532B1D">
                           <wp:extent cx="1360800" cy="439200"/>
                           <wp:effectExtent l="0" t="0" r="0" b="0"/>
                           <wp:docPr id="71" name="Picture 71" title="Software University Foundation - logo">
-                            <a:hlinkClick xmlns:a="http://schemas.openxmlformats.org/drawingml/2006/main" r:id="rId4"/>
+                            <a:hlinkClick xmlns:a="http://schemas.openxmlformats.org/drawingml/2006/main" r:id="rId1"/>
                           </wp:docPr>
                           <wp:cNvGraphicFramePr>
                             <a:graphicFrameLocks xmlns:a="http://schemas.openxmlformats.org/drawingml/2006/main"/>
@@ -2700,12 +2759,12 @@
                               <pic:pic xmlns:pic="http://schemas.openxmlformats.org/drawingml/2006/picture">
                                 <pic:nvPicPr>
                                   <pic:cNvPr id="1" name="Picture 1" title="Software University Foundation - logo">
-                                    <a:hlinkClick r:id="rId5"/>
+                                    <a:hlinkClick r:id="rId2"/>
                                   </pic:cNvPr>
                                   <pic:cNvPicPr/>
                                 </pic:nvPicPr>
                                 <pic:blipFill>
-                                  <a:blip r:embed="rId6">
+                                  <a:blip r:embed="rId3">
                                     <a:extLst>
                                       <a:ext uri="{28A0092B-C50C-407E-A947-70E740481C1C}">
                                         <a14:useLocalDpi xmlns:a14="http://schemas.microsoft.com/office/drawing/2010/main" val="0"/>
@@ -2978,11 +3037,7 @@
         </mc:Choice>
         <mc:Fallback>
           <w:pict>
-            <v:shapetype w14:anchorId="56B87737" id="_x0000_t202" coordsize="21600,21600" o:spt="202" path="m,l,21600r21600,l21600,xe">
-              <v:stroke joinstyle="miter"/>
-              <v:path gradientshapeok="t" o:connecttype="rect"/>
-            </v:shapetype>
-            <v:shape id="Text Box 3" o:spid="_x0000_s1027" type="#_x0000_t202" style="position:absolute;margin-left:444.65pt;margin-top:26.95pt;width:70.9pt;height:15.9pt;z-index:251667456;visibility:visible;mso-wrap-style:square;mso-wrap-distance-left:9pt;mso-wrap-distance-top:0;mso-wrap-distance-right:9pt;mso-wrap-distance-bottom:0;mso-position-horizontal:absolute;mso-position-horizontal-relative:text;mso-position-vertical:absolute;mso-position-vertical-relative:text;v-text-anchor:middle" o:gfxdata="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" filled="f" stroked="f" strokeweight=".5pt">
+            <v:shape w14:anchorId="56B87737" id="Text Box 3" o:spid="_x0000_s1027" type="#_x0000_t202" style="position:absolute;margin-left:444.65pt;margin-top:26.95pt;width:70.9pt;height:15.9pt;z-index:251667456;visibility:visible;mso-wrap-style:square;mso-wrap-distance-left:9pt;mso-wrap-distance-top:0;mso-wrap-distance-right:9pt;mso-wrap-distance-bottom:0;mso-position-horizontal:absolute;mso-position-horizontal-relative:text;mso-position-vertical:absolute;mso-position-vertical-relative:text;v-text-anchor:middle" o:gfxdata="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" filled="f" stroked="f" strokeweight=".5pt">
               <v:textbox inset="0,0,0,0">
                 <w:txbxContent>
                   <w:p>
@@ -3253,7 +3308,7 @@
                             </w:rPr>
                             <w:t>© Software University Foundation (</w:t>
                           </w:r>
-                          <w:hyperlink r:id="rId7" w:history="1">
+                          <w:hyperlink r:id="rId4" w:history="1">
                             <w:r>
                               <w:rPr>
                                 <w:rStyle w:val="Hyperlink"/>
@@ -3285,7 +3340,7 @@
                             </w:rPr>
                             <w:t xml:space="preserve"> under the </w:t>
                           </w:r>
-                          <w:hyperlink r:id="rId8" w:history="1">
+                          <w:hyperlink r:id="rId5" w:history="1">
                             <w:r>
                               <w:rPr>
                                 <w:rStyle w:val="Hyperlink"/>
@@ -3323,6 +3378,108 @@
                                 <wp:extent cx="200025" cy="200025"/>
                                 <wp:effectExtent l="0" t="0" r="9525" b="9525"/>
                                 <wp:docPr id="72" name="Picture 72" title="Software University">
+                                  <a:hlinkClick xmlns:a="http://schemas.openxmlformats.org/drawingml/2006/main" r:id="rId6"/>
+                                </wp:docPr>
+                                <wp:cNvGraphicFramePr/>
+                                <a:graphic xmlns:a="http://schemas.openxmlformats.org/drawingml/2006/main">
+                                  <a:graphicData uri="http://schemas.openxmlformats.org/drawingml/2006/picture">
+                                    <pic:pic xmlns:pic="http://schemas.openxmlformats.org/drawingml/2006/picture">
+                                      <pic:nvPicPr>
+                                        <pic:cNvPr id="93" name="Picture 3" title="Software University">
+                                          <a:hlinkClick r:id="rId6"/>
+                                        </pic:cNvPr>
+                                        <pic:cNvPicPr/>
+                                      </pic:nvPicPr>
+                                      <pic:blipFill>
+                                        <a:blip r:embed="rId7"/>
+                                        <a:stretch>
+                                          <a:fillRect/>
+                                        </a:stretch>
+                                      </pic:blipFill>
+                                      <pic:spPr>
+                                        <a:xfrm>
+                                          <a:off x="0" y="0"/>
+                                          <a:ext cx="197485" cy="197485"/>
+                                        </a:xfrm>
+                                        <a:prstGeom prst="rect">
+                                          <a:avLst/>
+                                        </a:prstGeom>
+                                      </pic:spPr>
+                                    </pic:pic>
+                                  </a:graphicData>
+                                </a:graphic>
+                              </wp:inline>
+                            </w:drawing>
+                          </w:r>
+                          <w:r>
+                            <w:rPr>
+                              <w:sz w:val="19"/>
+                              <w:szCs w:val="19"/>
+                            </w:rPr>
+                            <w:t xml:space="preserve">   </w:t>
+                          </w:r>
+                          <w:r>
+                            <w:rPr>
+                              <w:noProof/>
+                              <w:sz w:val="20"/>
+                              <w:szCs w:val="20"/>
+                            </w:rPr>
+                            <w:drawing>
+                              <wp:inline distT="0" distB="0" distL="0" distR="0" wp14:anchorId="4E8D5C1B" wp14:editId="2013552C">
+                                <wp:extent cx="200025" cy="200025"/>
+                                <wp:effectExtent l="0" t="0" r="9525" b="9525"/>
+                                <wp:docPr id="73" name="Picture 73" title="Software University Foundation">
+                                  <a:hlinkClick xmlns:a="http://schemas.openxmlformats.org/drawingml/2006/main" r:id="rId1"/>
+                                </wp:docPr>
+                                <wp:cNvGraphicFramePr/>
+                                <a:graphic xmlns:a="http://schemas.openxmlformats.org/drawingml/2006/main">
+                                  <a:graphicData uri="http://schemas.openxmlformats.org/drawingml/2006/picture">
+                                    <pic:pic xmlns:pic="http://schemas.openxmlformats.org/drawingml/2006/picture">
+                                      <pic:nvPicPr>
+                                        <pic:cNvPr id="94" name="Picture 4" title="Software University Foundation">
+                                          <a:hlinkClick r:id="rId1"/>
+                                        </pic:cNvPr>
+                                        <pic:cNvPicPr/>
+                                      </pic:nvPicPr>
+                                      <pic:blipFill>
+                                        <a:blip r:embed="rId8"/>
+                                        <a:stretch>
+                                          <a:fillRect/>
+                                        </a:stretch>
+                                      </pic:blipFill>
+                                      <pic:spPr>
+                                        <a:xfrm>
+                                          <a:off x="0" y="0"/>
+                                          <a:ext cx="197485" cy="197485"/>
+                                        </a:xfrm>
+                                        <a:prstGeom prst="rect">
+                                          <a:avLst/>
+                                        </a:prstGeom>
+                                      </pic:spPr>
+                                    </pic:pic>
+                                  </a:graphicData>
+                                </a:graphic>
+                              </wp:inline>
+                            </w:drawing>
+                          </w:r>
+                          <w:r>
+                            <w:rPr>
+                              <w:sz w:val="19"/>
+                              <w:szCs w:val="19"/>
+                            </w:rPr>
+                            <w:t xml:space="preserve">   </w:t>
+                          </w:r>
+                          <w:r>
+                            <w:rPr>
+                              <w:noProof/>
+                              <w:sz w:val="20"/>
+                              <w:szCs w:val="20"/>
+                            </w:rPr>
+                            <w:drawing>
+                              <wp:inline distT="0" distB="0" distL="0" distR="0" wp14:anchorId="20B738E7" wp14:editId="300EA712">
+                                <wp:extent cx="200025" cy="200025"/>
+                                <wp:effectExtent l="0" t="0" r="9525" b="9525"/>
+                                <wp:docPr id="74" name="Picture 74" title="Software University @ Facebook">
                                   <a:hlinkClick xmlns:a="http://schemas.openxmlformats.org/drawingml/2006/main" r:id="rId9"/>
                                 </wp:docPr>
                                 <wp:cNvGraphicFramePr/>
@@ -3330,7 +3487,7 @@
                                   <a:graphicData uri="http://schemas.openxmlformats.org/drawingml/2006/picture">
                                     <pic:pic xmlns:pic="http://schemas.openxmlformats.org/drawingml/2006/picture">
                                       <pic:nvPicPr>
-                                        <pic:cNvPr id="93" name="Picture 3" title="Software University">
+                                        <pic:cNvPr id="95" name="Picture 11" title="Software University @ Facebook">
                                           <a:hlinkClick r:id="rId9"/>
                                         </pic:cNvPr>
                                         <pic:cNvPicPr/>
@@ -3370,113 +3527,11 @@
                               <w:szCs w:val="20"/>
                             </w:rPr>
                             <w:drawing>
-                              <wp:inline distT="0" distB="0" distL="0" distR="0" wp14:anchorId="4E8D5C1B" wp14:editId="2013552C">
-                                <wp:extent cx="200025" cy="200025"/>
-                                <wp:effectExtent l="0" t="0" r="9525" b="9525"/>
-                                <wp:docPr id="73" name="Picture 73" title="Software University Foundation">
-                                  <a:hlinkClick xmlns:a="http://schemas.openxmlformats.org/drawingml/2006/main" r:id="rId7"/>
-                                </wp:docPr>
-                                <wp:cNvGraphicFramePr/>
-                                <a:graphic xmlns:a="http://schemas.openxmlformats.org/drawingml/2006/main">
-                                  <a:graphicData uri="http://schemas.openxmlformats.org/drawingml/2006/picture">
-                                    <pic:pic xmlns:pic="http://schemas.openxmlformats.org/drawingml/2006/picture">
-                                      <pic:nvPicPr>
-                                        <pic:cNvPr id="94" name="Picture 4" title="Software University Foundation">
-                                          <a:hlinkClick r:id="rId7"/>
-                                        </pic:cNvPr>
-                                        <pic:cNvPicPr/>
-                                      </pic:nvPicPr>
-                                      <pic:blipFill>
-                                        <a:blip r:embed="rId11"/>
-                                        <a:stretch>
-                                          <a:fillRect/>
-                                        </a:stretch>
-                                      </pic:blipFill>
-                                      <pic:spPr>
-                                        <a:xfrm>
-                                          <a:off x="0" y="0"/>
-                                          <a:ext cx="197485" cy="197485"/>
-                                        </a:xfrm>
-                                        <a:prstGeom prst="rect">
-                                          <a:avLst/>
-                                        </a:prstGeom>
-                                      </pic:spPr>
-                                    </pic:pic>
-                                  </a:graphicData>
-                                </a:graphic>
-                              </wp:inline>
-                            </w:drawing>
-                          </w:r>
-                          <w:r>
-                            <w:rPr>
-                              <w:sz w:val="19"/>
-                              <w:szCs w:val="19"/>
-                            </w:rPr>
-                            <w:t xml:space="preserve">   </w:t>
-                          </w:r>
-                          <w:r>
-                            <w:rPr>
-                              <w:noProof/>
-                              <w:sz w:val="20"/>
-                              <w:szCs w:val="20"/>
-                            </w:rPr>
-                            <w:drawing>
-                              <wp:inline distT="0" distB="0" distL="0" distR="0" wp14:anchorId="20B738E7" wp14:editId="300EA712">
-                                <wp:extent cx="200025" cy="200025"/>
-                                <wp:effectExtent l="0" t="0" r="9525" b="9525"/>
-                                <wp:docPr id="74" name="Picture 74" title="Software University @ Facebook">
-                                  <a:hlinkClick xmlns:a="http://schemas.openxmlformats.org/drawingml/2006/main" r:id="rId12"/>
-                                </wp:docPr>
-                                <wp:cNvGraphicFramePr/>
-                                <a:graphic xmlns:a="http://schemas.openxmlformats.org/drawingml/2006/main">
-                                  <a:graphicData uri="http://schemas.openxmlformats.org/drawingml/2006/picture">
-                                    <pic:pic xmlns:pic="http://schemas.openxmlformats.org/drawingml/2006/picture">
-                                      <pic:nvPicPr>
-                                        <pic:cNvPr id="95" name="Picture 11" title="Software University @ Facebook">
-                                          <a:hlinkClick r:id="rId12"/>
-                                        </pic:cNvPr>
-                                        <pic:cNvPicPr/>
-                                      </pic:nvPicPr>
-                                      <pic:blipFill>
-                                        <a:blip r:embed="rId13"/>
-                                        <a:stretch>
-                                          <a:fillRect/>
-                                        </a:stretch>
-                                      </pic:blipFill>
-                                      <pic:spPr>
-                                        <a:xfrm>
-                                          <a:off x="0" y="0"/>
-                                          <a:ext cx="197485" cy="197485"/>
-                                        </a:xfrm>
-                                        <a:prstGeom prst="rect">
-                                          <a:avLst/>
-                                        </a:prstGeom>
-                                      </pic:spPr>
-                                    </pic:pic>
-                                  </a:graphicData>
-                                </a:graphic>
-                              </wp:inline>
-                            </w:drawing>
-                          </w:r>
-                          <w:r>
-                            <w:rPr>
-                              <w:sz w:val="19"/>
-                              <w:szCs w:val="19"/>
-                            </w:rPr>
-                            <w:t xml:space="preserve">   </w:t>
-                          </w:r>
-                          <w:r>
-                            <w:rPr>
-                              <w:noProof/>
-                              <w:sz w:val="20"/>
-                              <w:szCs w:val="20"/>
-                            </w:rPr>
-                            <w:drawing>
                               <wp:inline distT="0" distB="0" distL="0" distR="0" wp14:anchorId="3D2C3D5F" wp14:editId="653B4B90">
                                 <wp:extent cx="200025" cy="200025"/>
                                 <wp:effectExtent l="0" t="0" r="9525" b="9525"/>
                                 <wp:docPr id="75" name="Picture 75" title="Software University @ Twitter">
-                                  <a:hlinkClick xmlns:a="http://schemas.openxmlformats.org/drawingml/2006/main" r:id="rId14"/>
+                                  <a:hlinkClick xmlns:a="http://schemas.openxmlformats.org/drawingml/2006/main" r:id="rId11"/>
                                 </wp:docPr>
                                 <wp:cNvGraphicFramePr/>
                                 <a:graphic xmlns:a="http://schemas.openxmlformats.org/drawingml/2006/main">
@@ -3484,12 +3539,12 @@
                                     <pic:pic xmlns:pic="http://schemas.openxmlformats.org/drawingml/2006/picture">
                                       <pic:nvPicPr>
                                         <pic:cNvPr id="96" name="Picture 16" title="Software University @ Twitter">
-                                          <a:hlinkClick r:id="rId14"/>
+                                          <a:hlinkClick r:id="rId11"/>
                                         </pic:cNvPr>
                                         <pic:cNvPicPr/>
                                       </pic:nvPicPr>
                                       <pic:blipFill>
-                                        <a:blip r:embed="rId15"/>
+                                        <a:blip r:embed="rId12"/>
                                         <a:stretch>
                                           <a:fillRect/>
                                         </a:stretch>
@@ -3527,7 +3582,7 @@
                                 <wp:extent cx="200025" cy="200025"/>
                                 <wp:effectExtent l="0" t="0" r="9525" b="9525"/>
                                 <wp:docPr id="76" name="Picture 76" title="Software University @ YouTube">
-                                  <a:hlinkClick xmlns:a="http://schemas.openxmlformats.org/drawingml/2006/main" r:id="rId16"/>
+                                  <a:hlinkClick xmlns:a="http://schemas.openxmlformats.org/drawingml/2006/main" r:id="rId13"/>
                                 </wp:docPr>
                                 <wp:cNvGraphicFramePr/>
                                 <a:graphic xmlns:a="http://schemas.openxmlformats.org/drawingml/2006/main">
@@ -3535,12 +3590,12 @@
                                     <pic:pic xmlns:pic="http://schemas.openxmlformats.org/drawingml/2006/picture">
                                       <pic:nvPicPr>
                                         <pic:cNvPr id="97" name="Picture 23" title="Software University @ YouTube">
-                                          <a:hlinkClick r:id="rId16"/>
+                                          <a:hlinkClick r:id="rId13"/>
                                         </pic:cNvPr>
                                         <pic:cNvPicPr/>
                                       </pic:nvPicPr>
                                       <pic:blipFill>
-                                        <a:blip r:embed="rId17"/>
+                                        <a:blip r:embed="rId14"/>
                                         <a:stretch>
                                           <a:fillRect/>
                                         </a:stretch>
@@ -3578,7 +3633,7 @@
                                 <wp:extent cx="200025" cy="200025"/>
                                 <wp:effectExtent l="0" t="0" r="9525" b="9525"/>
                                 <wp:docPr id="77" name="Picture 77" title="Software University @ Google+">
-                                  <a:hlinkClick xmlns:a="http://schemas.openxmlformats.org/drawingml/2006/main" r:id="rId18"/>
+                                  <a:hlinkClick xmlns:a="http://schemas.openxmlformats.org/drawingml/2006/main" r:id="rId15"/>
                                 </wp:docPr>
                                 <wp:cNvGraphicFramePr/>
                                 <a:graphic xmlns:a="http://schemas.openxmlformats.org/drawingml/2006/main">
@@ -3586,12 +3641,12 @@
                                     <pic:pic xmlns:pic="http://schemas.openxmlformats.org/drawingml/2006/picture">
                                       <pic:nvPicPr>
                                         <pic:cNvPr id="98" name="Picture 25" title="Software University @ Google+">
-                                          <a:hlinkClick r:id="rId18"/>
+                                          <a:hlinkClick r:id="rId15"/>
                                         </pic:cNvPr>
                                         <pic:cNvPicPr/>
                                       </pic:nvPicPr>
                                       <pic:blipFill>
-                                        <a:blip r:embed="rId19"/>
+                                        <a:blip r:embed="rId16"/>
                                         <a:stretch>
                                           <a:fillRect/>
                                         </a:stretch>
@@ -3629,7 +3684,7 @@
                                 <wp:extent cx="200025" cy="200025"/>
                                 <wp:effectExtent l="0" t="0" r="9525" b="9525"/>
                                 <wp:docPr id="78" name="Picture 78" title="Software University @ LinkedIn">
-                                  <a:hlinkClick xmlns:a="http://schemas.openxmlformats.org/drawingml/2006/main" r:id="rId20"/>
+                                  <a:hlinkClick xmlns:a="http://schemas.openxmlformats.org/drawingml/2006/main" r:id="rId17"/>
                                 </wp:docPr>
                                 <wp:cNvGraphicFramePr/>
                                 <a:graphic xmlns:a="http://schemas.openxmlformats.org/drawingml/2006/main">
@@ -3637,12 +3692,12 @@
                                     <pic:pic xmlns:pic="http://schemas.openxmlformats.org/drawingml/2006/picture">
                                       <pic:nvPicPr>
                                         <pic:cNvPr id="99" name="Picture 27" title="Software University @ LinkedIn">
-                                          <a:hlinkClick r:id="rId20"/>
+                                          <a:hlinkClick r:id="rId17"/>
                                         </pic:cNvPr>
                                         <pic:cNvPicPr/>
                                       </pic:nvPicPr>
                                       <pic:blipFill>
-                                        <a:blip r:embed="rId21"/>
+                                        <a:blip r:embed="rId18"/>
                                         <a:stretch>
                                           <a:fillRect/>
                                         </a:stretch>
@@ -3680,7 +3735,7 @@
                                 <wp:extent cx="200025" cy="200025"/>
                                 <wp:effectExtent l="0" t="0" r="9525" b="9525"/>
                                 <wp:docPr id="79" name="Picture 79" title="Software University @ SlideShare">
-                                  <a:hlinkClick xmlns:a="http://schemas.openxmlformats.org/drawingml/2006/main" r:id="rId22"/>
+                                  <a:hlinkClick xmlns:a="http://schemas.openxmlformats.org/drawingml/2006/main" r:id="rId19"/>
                                 </wp:docPr>
                                 <wp:cNvGraphicFramePr/>
                                 <a:graphic xmlns:a="http://schemas.openxmlformats.org/drawingml/2006/main">
@@ -3688,12 +3743,12 @@
                                     <pic:pic xmlns:pic="http://schemas.openxmlformats.org/drawingml/2006/picture">
                                       <pic:nvPicPr>
                                         <pic:cNvPr id="101" name="Picture 99" title="Software University @ SlideShare">
-                                          <a:hlinkClick r:id="rId22"/>
+                                          <a:hlinkClick r:id="rId19"/>
                                         </pic:cNvPr>
                                         <pic:cNvPicPr/>
                                       </pic:nvPicPr>
                                       <pic:blipFill>
-                                        <a:blip r:embed="rId23"/>
+                                        <a:blip r:embed="rId20"/>
                                         <a:stretch>
                                           <a:fillRect/>
                                         </a:stretch>
@@ -3731,7 +3786,7 @@
                                 <wp:extent cx="200025" cy="200025"/>
                                 <wp:effectExtent l="0" t="0" r="9525" b="9525"/>
                                 <wp:docPr id="80" name="Picture 80" title="Software University @ GitHub">
-                                  <a:hlinkClick xmlns:a="http://schemas.openxmlformats.org/drawingml/2006/main" r:id="rId24"/>
+                                  <a:hlinkClick xmlns:a="http://schemas.openxmlformats.org/drawingml/2006/main" r:id="rId21"/>
                                 </wp:docPr>
                                 <wp:cNvGraphicFramePr/>
                                 <a:graphic xmlns:a="http://schemas.openxmlformats.org/drawingml/2006/main">
@@ -3739,12 +3794,12 @@
                                     <pic:pic xmlns:pic="http://schemas.openxmlformats.org/drawingml/2006/picture">
                                       <pic:nvPicPr>
                                         <pic:cNvPr id="102" name="Picture 35" title="Software University @ GitHub">
-                                          <a:hlinkClick r:id="rId24"/>
+                                          <a:hlinkClick r:id="rId21"/>
                                         </pic:cNvPr>
                                         <pic:cNvPicPr/>
                                       </pic:nvPicPr>
                                       <pic:blipFill>
-                                        <a:blip r:embed="rId25"/>
+                                        <a:blip r:embed="rId22"/>
                                         <a:stretch>
                                           <a:fillRect/>
                                         </a:stretch>
@@ -3782,7 +3837,7 @@
                                 <wp:extent cx="200025" cy="200025"/>
                                 <wp:effectExtent l="0" t="0" r="9525" b="9525"/>
                                 <wp:docPr id="81" name="Picture 81" title="Software University: Email Us">
-                                  <a:hlinkClick xmlns:a="http://schemas.openxmlformats.org/drawingml/2006/main" r:id="rId26"/>
+                                  <a:hlinkClick xmlns:a="http://schemas.openxmlformats.org/drawingml/2006/main" r:id="rId23"/>
                                 </wp:docPr>
                                 <wp:cNvGraphicFramePr/>
                                 <a:graphic xmlns:a="http://schemas.openxmlformats.org/drawingml/2006/main">
@@ -3790,12 +3845,12 @@
                                     <pic:pic xmlns:pic="http://schemas.openxmlformats.org/drawingml/2006/picture">
                                       <pic:nvPicPr>
                                         <pic:cNvPr id="103" name="Picture 85" title="Software University: Email Us">
-                                          <a:hlinkClick r:id="rId26"/>
+                                          <a:hlinkClick r:id="rId23"/>
                                         </pic:cNvPr>
                                         <pic:cNvPicPr/>
                                       </pic:nvPicPr>
                                       <pic:blipFill>
-                                        <a:blip r:embed="rId27"/>
+                                        <a:blip r:embed="rId24"/>
                                         <a:stretch>
                                           <a:fillRect/>
                                         </a:stretch>
@@ -3847,7 +3902,7 @@
                       </w:rPr>
                       <w:t>© Software University Foundation (</w:t>
                     </w:r>
-                    <w:hyperlink r:id="rId28" w:history="1">
+                    <w:hyperlink r:id="rId25" w:history="1">
                       <w:r>
                         <w:rPr>
                           <w:rStyle w:val="Hyperlink"/>
@@ -3879,7 +3934,7 @@
                       </w:rPr>
                       <w:t xml:space="preserve"> under the </w:t>
                     </w:r>
-                    <w:hyperlink r:id="rId29" w:history="1">
+                    <w:hyperlink r:id="rId26" w:history="1">
                       <w:r>
                         <w:rPr>
                           <w:rStyle w:val="Hyperlink"/>
@@ -3911,14 +3966,13 @@
                         <w:noProof/>
                         <w:sz w:val="20"/>
                         <w:szCs w:val="20"/>
-                        <w:lang w:val="bg-BG" w:eastAsia="bg-BG"/>
                       </w:rPr>
                       <w:drawing>
                         <wp:inline distT="0" distB="0" distL="0" distR="0" wp14:anchorId="15EFF62F" wp14:editId="31C430B5">
                           <wp:extent cx="200025" cy="200025"/>
                           <wp:effectExtent l="0" t="0" r="9525" b="9525"/>
                           <wp:docPr id="72" name="Picture 72" title="Software University">
-                            <a:hlinkClick xmlns:a="http://schemas.openxmlformats.org/drawingml/2006/main" r:id="rId30"/>
+                            <a:hlinkClick xmlns:a="http://schemas.openxmlformats.org/drawingml/2006/main" r:id="rId6"/>
                           </wp:docPr>
                           <wp:cNvGraphicFramePr/>
                           <a:graphic xmlns:a="http://schemas.openxmlformats.org/drawingml/2006/main">
@@ -3926,12 +3980,12 @@
                               <pic:pic xmlns:pic="http://schemas.openxmlformats.org/drawingml/2006/picture">
                                 <pic:nvPicPr>
                                   <pic:cNvPr id="93" name="Picture 3" title="Software University">
-                                    <a:hlinkClick r:id="rId30"/>
+                                    <a:hlinkClick r:id="rId6"/>
                                   </pic:cNvPr>
                                   <pic:cNvPicPr/>
                                 </pic:nvPicPr>
                                 <pic:blipFill>
-                                  <a:blip r:embed="rId31"/>
+                                  <a:blip r:embed="rId7"/>
                                   <a:stretch>
                                     <a:fillRect/>
                                   </a:stretch>
@@ -3963,14 +4017,13 @@
                         <w:noProof/>
                         <w:sz w:val="20"/>
                         <w:szCs w:val="20"/>
-                        <w:lang w:val="bg-BG" w:eastAsia="bg-BG"/>
                       </w:rPr>
                       <w:drawing>
                         <wp:inline distT="0" distB="0" distL="0" distR="0" wp14:anchorId="4E8D5C1B" wp14:editId="2013552C">
                           <wp:extent cx="200025" cy="200025"/>
                           <wp:effectExtent l="0" t="0" r="9525" b="9525"/>
                           <wp:docPr id="73" name="Picture 73" title="Software University Foundation">
-                            <a:hlinkClick xmlns:a="http://schemas.openxmlformats.org/drawingml/2006/main" r:id="rId4"/>
+                            <a:hlinkClick xmlns:a="http://schemas.openxmlformats.org/drawingml/2006/main" r:id="rId1"/>
                           </wp:docPr>
                           <wp:cNvGraphicFramePr/>
                           <a:graphic xmlns:a="http://schemas.openxmlformats.org/drawingml/2006/main">
@@ -3978,12 +4031,12 @@
                               <pic:pic xmlns:pic="http://schemas.openxmlformats.org/drawingml/2006/picture">
                                 <pic:nvPicPr>
                                   <pic:cNvPr id="94" name="Picture 4" title="Software University Foundation">
-                                    <a:hlinkClick r:id="rId4"/>
+                                    <a:hlinkClick r:id="rId1"/>
                                   </pic:cNvPr>
                                   <pic:cNvPicPr/>
                                 </pic:nvPicPr>
                                 <pic:blipFill>
-                                  <a:blip r:embed="rId32"/>
+                                  <a:blip r:embed="rId8"/>
                                   <a:stretch>
                                     <a:fillRect/>
                                   </a:stretch>
@@ -4015,14 +4068,13 @@
                         <w:noProof/>
                         <w:sz w:val="20"/>
                         <w:szCs w:val="20"/>
-                        <w:lang w:val="bg-BG" w:eastAsia="bg-BG"/>
                       </w:rPr>
                       <w:drawing>
                         <wp:inline distT="0" distB="0" distL="0" distR="0" wp14:anchorId="20B738E7" wp14:editId="300EA712">
                           <wp:extent cx="200025" cy="200025"/>
                           <wp:effectExtent l="0" t="0" r="9525" b="9525"/>
                           <wp:docPr id="74" name="Picture 74" title="Software University @ Facebook">
-                            <a:hlinkClick xmlns:a="http://schemas.openxmlformats.org/drawingml/2006/main" r:id="rId33"/>
+                            <a:hlinkClick xmlns:a="http://schemas.openxmlformats.org/drawingml/2006/main" r:id="rId9"/>
                           </wp:docPr>
                           <wp:cNvGraphicFramePr/>
                           <a:graphic xmlns:a="http://schemas.openxmlformats.org/drawingml/2006/main">
@@ -4030,12 +4082,12 @@
                               <pic:pic xmlns:pic="http://schemas.openxmlformats.org/drawingml/2006/picture">
                                 <pic:nvPicPr>
                                   <pic:cNvPr id="95" name="Picture 11" title="Software University @ Facebook">
-                                    <a:hlinkClick r:id="rId33"/>
+                                    <a:hlinkClick r:id="rId9"/>
                                   </pic:cNvPr>
                                   <pic:cNvPicPr/>
                                 </pic:nvPicPr>
                                 <pic:blipFill>
-                                  <a:blip r:embed="rId34"/>
+                                  <a:blip r:embed="rId10"/>
                                   <a:stretch>
                                     <a:fillRect/>
                                   </a:stretch>
@@ -4067,14 +4119,13 @@
                         <w:noProof/>
                         <w:sz w:val="20"/>
                         <w:szCs w:val="20"/>
-                        <w:lang w:val="bg-BG" w:eastAsia="bg-BG"/>
                       </w:rPr>
                       <w:drawing>
                         <wp:inline distT="0" distB="0" distL="0" distR="0" wp14:anchorId="3D2C3D5F" wp14:editId="653B4B90">
                           <wp:extent cx="200025" cy="200025"/>
                           <wp:effectExtent l="0" t="0" r="9525" b="9525"/>
                           <wp:docPr id="75" name="Picture 75" title="Software University @ Twitter">
-                            <a:hlinkClick xmlns:a="http://schemas.openxmlformats.org/drawingml/2006/main" r:id="rId35"/>
+                            <a:hlinkClick xmlns:a="http://schemas.openxmlformats.org/drawingml/2006/main" r:id="rId11"/>
                           </wp:docPr>
                           <wp:cNvGraphicFramePr/>
                           <a:graphic xmlns:a="http://schemas.openxmlformats.org/drawingml/2006/main">
@@ -4082,12 +4133,12 @@
                               <pic:pic xmlns:pic="http://schemas.openxmlformats.org/drawingml/2006/picture">
                                 <pic:nvPicPr>
                                   <pic:cNvPr id="96" name="Picture 16" title="Software University @ Twitter">
-                                    <a:hlinkClick r:id="rId35"/>
+                                    <a:hlinkClick r:id="rId11"/>
                                   </pic:cNvPr>
                                   <pic:cNvPicPr/>
                                 </pic:nvPicPr>
                                 <pic:blipFill>
-                                  <a:blip r:embed="rId36"/>
+                                  <a:blip r:embed="rId12"/>
                                   <a:stretch>
                                     <a:fillRect/>
                                   </a:stretch>
@@ -4119,14 +4170,13 @@
                         <w:noProof/>
                         <w:sz w:val="20"/>
                         <w:szCs w:val="20"/>
-                        <w:lang w:val="bg-BG" w:eastAsia="bg-BG"/>
                       </w:rPr>
                       <w:drawing>
                         <wp:inline distT="0" distB="0" distL="0" distR="0" wp14:anchorId="2ECEBC4A" wp14:editId="4C1A28B7">
                           <wp:extent cx="200025" cy="200025"/>
                           <wp:effectExtent l="0" t="0" r="9525" b="9525"/>
                           <wp:docPr id="76" name="Picture 76" title="Software University @ YouTube">
-                            <a:hlinkClick xmlns:a="http://schemas.openxmlformats.org/drawingml/2006/main" r:id="rId37"/>
+                            <a:hlinkClick xmlns:a="http://schemas.openxmlformats.org/drawingml/2006/main" r:id="rId13"/>
                           </wp:docPr>
                           <wp:cNvGraphicFramePr/>
                           <a:graphic xmlns:a="http://schemas.openxmlformats.org/drawingml/2006/main">
@@ -4134,12 +4184,12 @@
                               <pic:pic xmlns:pic="http://schemas.openxmlformats.org/drawingml/2006/picture">
                                 <pic:nvPicPr>
                                   <pic:cNvPr id="97" name="Picture 23" title="Software University @ YouTube">
-                                    <a:hlinkClick r:id="rId37"/>
+                                    <a:hlinkClick r:id="rId13"/>
                                   </pic:cNvPr>
                                   <pic:cNvPicPr/>
                                 </pic:nvPicPr>
                                 <pic:blipFill>
-                                  <a:blip r:embed="rId38"/>
+                                  <a:blip r:embed="rId14"/>
                                   <a:stretch>
                                     <a:fillRect/>
                                   </a:stretch>
@@ -4171,14 +4221,13 @@
                         <w:noProof/>
                         <w:sz w:val="20"/>
                         <w:szCs w:val="20"/>
-                        <w:lang w:val="bg-BG" w:eastAsia="bg-BG"/>
                       </w:rPr>
                       <w:drawing>
                         <wp:inline distT="0" distB="0" distL="0" distR="0" wp14:anchorId="2298D969" wp14:editId="5CD95E52">
                           <wp:extent cx="200025" cy="200025"/>
                           <wp:effectExtent l="0" t="0" r="9525" b="9525"/>
                           <wp:docPr id="77" name="Picture 77" title="Software University @ Google+">
-                            <a:hlinkClick xmlns:a="http://schemas.openxmlformats.org/drawingml/2006/main" r:id="rId39"/>
+                            <a:hlinkClick xmlns:a="http://schemas.openxmlformats.org/drawingml/2006/main" r:id="rId15"/>
                           </wp:docPr>
                           <wp:cNvGraphicFramePr/>
                           <a:graphic xmlns:a="http://schemas.openxmlformats.org/drawingml/2006/main">
@@ -4186,12 +4235,12 @@
                               <pic:pic xmlns:pic="http://schemas.openxmlformats.org/drawingml/2006/picture">
                                 <pic:nvPicPr>
                                   <pic:cNvPr id="98" name="Picture 25" title="Software University @ Google+">
-                                    <a:hlinkClick r:id="rId39"/>
+                                    <a:hlinkClick r:id="rId15"/>
                                   </pic:cNvPr>
                                   <pic:cNvPicPr/>
                                 </pic:nvPicPr>
                                 <pic:blipFill>
-                                  <a:blip r:embed="rId40"/>
+                                  <a:blip r:embed="rId16"/>
                                   <a:stretch>
                                     <a:fillRect/>
                                   </a:stretch>
@@ -4223,14 +4272,13 @@
                         <w:noProof/>
                         <w:sz w:val="20"/>
                         <w:szCs w:val="20"/>
-                        <w:lang w:val="bg-BG" w:eastAsia="bg-BG"/>
                       </w:rPr>
                       <w:drawing>
                         <wp:inline distT="0" distB="0" distL="0" distR="0" wp14:anchorId="1A044D14" wp14:editId="320DB136">
                           <wp:extent cx="200025" cy="200025"/>
                           <wp:effectExtent l="0" t="0" r="9525" b="9525"/>
                           <wp:docPr id="78" name="Picture 78" title="Software University @ LinkedIn">
-                            <a:hlinkClick xmlns:a="http://schemas.openxmlformats.org/drawingml/2006/main" r:id="rId41"/>
+                            <a:hlinkClick xmlns:a="http://schemas.openxmlformats.org/drawingml/2006/main" r:id="rId17"/>
                           </wp:docPr>
                           <wp:cNvGraphicFramePr/>
                           <a:graphic xmlns:a="http://schemas.openxmlformats.org/drawingml/2006/main">
@@ -4238,12 +4286,12 @@
                               <pic:pic xmlns:pic="http://schemas.openxmlformats.org/drawingml/2006/picture">
                                 <pic:nvPicPr>
                                   <pic:cNvPr id="99" name="Picture 27" title="Software University @ LinkedIn">
-                                    <a:hlinkClick r:id="rId41"/>
+                                    <a:hlinkClick r:id="rId17"/>
                                   </pic:cNvPr>
                                   <pic:cNvPicPr/>
                                 </pic:nvPicPr>
                                 <pic:blipFill>
-                                  <a:blip r:embed="rId42"/>
+                                  <a:blip r:embed="rId18"/>
                                   <a:stretch>
                                     <a:fillRect/>
                                   </a:stretch>
@@ -4275,14 +4323,13 @@
                         <w:noProof/>
                         <w:sz w:val="20"/>
                         <w:szCs w:val="20"/>
-                        <w:lang w:val="bg-BG" w:eastAsia="bg-BG"/>
                       </w:rPr>
                       <w:drawing>
                         <wp:inline distT="0" distB="0" distL="0" distR="0" wp14:anchorId="52544041" wp14:editId="0531DD13">
                           <wp:extent cx="200025" cy="200025"/>
                           <wp:effectExtent l="0" t="0" r="9525" b="9525"/>
                           <wp:docPr id="79" name="Picture 79" title="Software University @ SlideShare">
-                            <a:hlinkClick xmlns:a="http://schemas.openxmlformats.org/drawingml/2006/main" r:id="rId43"/>
+                            <a:hlinkClick xmlns:a="http://schemas.openxmlformats.org/drawingml/2006/main" r:id="rId19"/>
                           </wp:docPr>
                           <wp:cNvGraphicFramePr/>
                           <a:graphic xmlns:a="http://schemas.openxmlformats.org/drawingml/2006/main">
@@ -4290,12 +4337,12 @@
                               <pic:pic xmlns:pic="http://schemas.openxmlformats.org/drawingml/2006/picture">
                                 <pic:nvPicPr>
                                   <pic:cNvPr id="101" name="Picture 99" title="Software University @ SlideShare">
-                                    <a:hlinkClick r:id="rId43"/>
+                                    <a:hlinkClick r:id="rId19"/>
                                   </pic:cNvPr>
                                   <pic:cNvPicPr/>
                                 </pic:nvPicPr>
                                 <pic:blipFill>
-                                  <a:blip r:embed="rId44"/>
+                                  <a:blip r:embed="rId20"/>
                                   <a:stretch>
                                     <a:fillRect/>
                                   </a:stretch>
@@ -4327,14 +4374,13 @@
                         <w:noProof/>
                         <w:sz w:val="20"/>
                         <w:szCs w:val="20"/>
-                        <w:lang w:val="bg-BG" w:eastAsia="bg-BG"/>
                       </w:rPr>
                       <w:drawing>
                         <wp:inline distT="0" distB="0" distL="0" distR="0" wp14:anchorId="64FAE51C" wp14:editId="083460C1">
                           <wp:extent cx="200025" cy="200025"/>
                           <wp:effectExtent l="0" t="0" r="9525" b="9525"/>
                           <wp:docPr id="80" name="Picture 80" title="Software University @ GitHub">
-                            <a:hlinkClick xmlns:a="http://schemas.openxmlformats.org/drawingml/2006/main" r:id="rId45"/>
+                            <a:hlinkClick xmlns:a="http://schemas.openxmlformats.org/drawingml/2006/main" r:id="rId21"/>
                           </wp:docPr>
                           <wp:cNvGraphicFramePr/>
                           <a:graphic xmlns:a="http://schemas.openxmlformats.org/drawingml/2006/main">
@@ -4342,12 +4388,12 @@
                               <pic:pic xmlns:pic="http://schemas.openxmlformats.org/drawingml/2006/picture">
                                 <pic:nvPicPr>
                                   <pic:cNvPr id="102" name="Picture 35" title="Software University @ GitHub">
-                                    <a:hlinkClick r:id="rId45"/>
+                                    <a:hlinkClick r:id="rId21"/>
                                   </pic:cNvPr>
                                   <pic:cNvPicPr/>
                                 </pic:nvPicPr>
                                 <pic:blipFill>
-                                  <a:blip r:embed="rId46"/>
+                                  <a:blip r:embed="rId22"/>
                                   <a:stretch>
                                     <a:fillRect/>
                                   </a:stretch>
@@ -4379,14 +4425,13 @@
                         <w:noProof/>
                         <w:sz w:val="20"/>
                         <w:szCs w:val="20"/>
-                        <w:lang w:val="bg-BG" w:eastAsia="bg-BG"/>
                       </w:rPr>
                       <w:drawing>
                         <wp:inline distT="0" distB="0" distL="0" distR="0" wp14:anchorId="5C709012" wp14:editId="6553F913">
                           <wp:extent cx="200025" cy="200025"/>
                           <wp:effectExtent l="0" t="0" r="9525" b="9525"/>
                           <wp:docPr id="81" name="Picture 81" title="Software University: Email Us">
-                            <a:hlinkClick xmlns:a="http://schemas.openxmlformats.org/drawingml/2006/main" r:id="rId47"/>
+                            <a:hlinkClick xmlns:a="http://schemas.openxmlformats.org/drawingml/2006/main" r:id="rId23"/>
                           </wp:docPr>
                           <wp:cNvGraphicFramePr/>
                           <a:graphic xmlns:a="http://schemas.openxmlformats.org/drawingml/2006/main">
@@ -4394,12 +4439,12 @@
                               <pic:pic xmlns:pic="http://schemas.openxmlformats.org/drawingml/2006/picture">
                                 <pic:nvPicPr>
                                   <pic:cNvPr id="103" name="Picture 85" title="Software University: Email Us">
-                                    <a:hlinkClick r:id="rId47"/>
+                                    <a:hlinkClick r:id="rId23"/>
                                   </pic:cNvPr>
                                   <pic:cNvPicPr/>
                                 </pic:nvPicPr>
                                 <pic:blipFill>
-                                  <a:blip r:embed="rId48"/>
+                                  <a:blip r:embed="rId24"/>
                                   <a:stretch>
                                     <a:fillRect/>
                                   </a:stretch>
@@ -6691,7 +6736,7 @@
 </file>
 
 <file path=customXml/itemProps1.xml><?xml version="1.0" encoding="utf-8"?>
-<ds:datastoreItem xmlns:ds="http://schemas.openxmlformats.org/officeDocument/2006/customXml" ds:itemID="{82B4C135-CE4D-4130-9AEF-2A1A0759CD5E}">
+<ds:datastoreItem xmlns:ds="http://schemas.openxmlformats.org/officeDocument/2006/customXml" ds:itemID="{36826184-25ED-46FB-99EE-C985165CCD41}">
   <ds:schemaRefs>
     <ds:schemaRef ds:uri="http://schemas.openxmlformats.org/officeDocument/2006/bibliography"/>
   </ds:schemaRefs>

</xml_diff>

<commit_message>
bug fix: added "banker's roundng"
</commit_message>
<xml_diff>
--- a/Problem-7-Star-Clusters/Star-Clusters-BG.docx
+++ b/Problem-7-Star-Clusters/Star-Clusters-BG.docx
@@ -1102,40 +1102,199 @@
         <w:rPr>
           <w:lang w:val="bg-BG"/>
         </w:rPr>
-        <w:t>Закръглете координатите до най-близкото цяло число.</w:t>
-      </w:r>
-      <w:r>
-        <w:rPr>
-          <w:lang w:val="bg-BG"/>
-        </w:rPr>
-        <w:t xml:space="preserve"> Например </w:t>
-      </w:r>
-      <w:r>
-        <w:rPr>
-          <w:b/>
-          <w:lang w:val="bg-BG"/>
+        <w:t xml:space="preserve">Закръглете координатите </w:t>
+      </w:r>
+      <w:r>
+        <w:rPr>
+          <w:lang w:val="bg-BG"/>
+        </w:rPr>
+        <w:t>до най-близкото цяло число</w:t>
+      </w:r>
+      <w:r>
+        <w:rPr>
+          <w:lang w:val="bg-BG"/>
+        </w:rPr>
+        <w:t xml:space="preserve"> по стандартния начин (</w:t>
+      </w:r>
+      <w:r>
+        <w:t>banker’s rounding)</w:t>
+      </w:r>
+      <w:r>
+        <w:rPr>
+          <w:lang w:val="bg-BG"/>
+        </w:rPr>
+        <w:t>.</w:t>
+      </w:r>
+      <w:r>
+        <w:rPr>
+          <w:lang w:val="bg-BG"/>
+        </w:rPr>
+        <w:t xml:space="preserve"> </w:t>
+      </w:r>
+      <w:r>
+        <w:rPr>
+          <w:lang w:val="bg-BG"/>
+        </w:rPr>
+        <w:t>Например</w:t>
+      </w:r>
+      <w:r>
+        <w:t xml:space="preserve"> </w:t>
+      </w:r>
+      <w:r>
+        <w:rPr>
+          <w:b/>
+        </w:rPr>
+        <w:t>3</w:t>
+      </w:r>
+      <w:r>
+        <w:rPr>
+          <w:b/>
+        </w:rPr>
+        <w:t>.</w:t>
+      </w:r>
+      <w:r>
+        <w:rPr>
+          <w:b/>
+        </w:rPr>
+        <w:t>14</w:t>
+      </w:r>
+      <w:r>
+        <w:t xml:space="preserve"> </w:t>
+      </w:r>
+      <w:r>
+        <w:rPr>
+          <w:lang w:val="bg-BG"/>
+        </w:rPr>
+        <w:t>се закръгля до</w:t>
+      </w:r>
+      <w:r>
+        <w:t xml:space="preserve"> </w:t>
+      </w:r>
+      <w:r>
+        <w:rPr>
+          <w:b/>
+        </w:rPr>
+        <w:t>3</w:t>
+      </w:r>
+      <w:r>
+        <w:t>;</w:t>
+      </w:r>
+      <w:r>
+        <w:t xml:space="preserve"> </w:t>
+      </w:r>
+      <w:r>
+        <w:rPr>
+          <w:b/>
+        </w:rPr>
+        <w:t>4</w:t>
+      </w:r>
+      <w:r>
+        <w:rPr>
+          <w:b/>
+        </w:rPr>
+        <w:t>.</w:t>
+      </w:r>
+      <w:r>
+        <w:rPr>
+          <w:b/>
+        </w:rPr>
+        <w:t>87</w:t>
+      </w:r>
+      <w:r>
+        <w:t xml:space="preserve"> </w:t>
+      </w:r>
+      <w:r>
+        <w:rPr>
+          <w:lang w:val="bg-BG"/>
+        </w:rPr>
+        <w:t>се закръгля до</w:t>
+      </w:r>
+      <w:r>
+        <w:t xml:space="preserve"> </w:t>
+      </w:r>
+      <w:r>
+        <w:rPr>
+          <w:b/>
+        </w:rPr>
+        <w:t>5</w:t>
+      </w:r>
+      <w:r>
+        <w:t>;</w:t>
+      </w:r>
+      <w:r>
+        <w:t xml:space="preserve"> </w:t>
+      </w:r>
+      <w:r>
+        <w:rPr>
+          <w:b/>
+        </w:rPr>
+        <w:t>2</w:t>
+      </w:r>
+      <w:r>
+        <w:rPr>
+          <w:b/>
+        </w:rPr>
+        <w:t>.5</w:t>
+      </w:r>
+      <w:r>
+        <w:t xml:space="preserve"> </w:t>
+      </w:r>
+      <w:r>
+        <w:rPr>
+          <w:lang w:val="bg-BG"/>
+        </w:rPr>
+        <w:t>се закръгля до</w:t>
+      </w:r>
+      <w:r>
+        <w:t xml:space="preserve"> </w:t>
+      </w:r>
+      <w:r>
+        <w:rPr>
+          <w:b/>
+        </w:rPr>
+        <w:t>2</w:t>
+      </w:r>
+      <w:r>
+        <w:t xml:space="preserve"> </w:t>
+      </w:r>
+      <w:r>
+        <w:rPr>
+          <w:lang w:val="bg-BG"/>
+        </w:rPr>
+        <w:t>и</w:t>
+      </w:r>
+      <w:r>
+        <w:t xml:space="preserve"> </w:t>
+      </w:r>
+      <w:r>
+        <w:rPr>
+          <w:b/>
         </w:rPr>
         <w:t>5.5</w:t>
       </w:r>
       <w:r>
-        <w:rPr>
-          <w:lang w:val="bg-BG"/>
-        </w:rPr>
-        <w:t xml:space="preserve"> се закръгля на </w:t>
-      </w:r>
-      <w:r>
-        <w:rPr>
-          <w:b/>
-          <w:lang w:val="bg-BG"/>
+        <w:t xml:space="preserve"> </w:t>
+      </w:r>
+      <w:r>
+        <w:rPr>
+          <w:lang w:val="bg-BG"/>
+        </w:rPr>
+        <w:t>се закръгля до</w:t>
+      </w:r>
+      <w:r>
+        <w:t xml:space="preserve"> </w:t>
+      </w:r>
+      <w:r>
+        <w:rPr>
+          <w:b/>
         </w:rPr>
         <w:t>6</w:t>
       </w:r>
       <w:r>
-        <w:rPr>
-          <w:lang w:val="bg-BG"/>
-        </w:rPr>
         <w:t>.</w:t>
       </w:r>
+      <w:bookmarkStart w:id="0" w:name="_GoBack"/>
+      <w:bookmarkEnd w:id="0"/>
     </w:p>
     <w:p>
       <w:pPr>
@@ -1149,6 +1308,7 @@
         <w:rPr>
           <w:lang w:val="bg-BG"/>
         </w:rPr>
+        <w:lastRenderedPageBreak/>
         <w:t>Подредете</w:t>
       </w:r>
       <w:r>
@@ -1200,7 +1360,6 @@
         <w:rPr>
           <w:lang w:val="bg-BG"/>
         </w:rPr>
-        <w:lastRenderedPageBreak/>
         <w:t xml:space="preserve">На горното изображение центровете </w:t>
       </w:r>
       <w:r>
@@ -1497,8 +1656,6 @@
         </w:rPr>
         <w:t xml:space="preserve">цяло число </w:t>
       </w:r>
-      <w:bookmarkStart w:id="0" w:name="_GoBack"/>
-      <w:bookmarkEnd w:id="0"/>
       <w:r>
         <w:rPr>
           <w:lang w:val="bg-BG"/>
@@ -1575,12 +1732,14 @@
       <w:r>
         <w:t xml:space="preserve"> (100 </w:t>
       </w:r>
+      <w:proofErr w:type="spellStart"/>
       <w:r>
         <w:rPr>
           <w:lang w:val="bg-BG"/>
         </w:rPr>
         <w:t>мегапиксела</w:t>
       </w:r>
+      <w:proofErr w:type="spellEnd"/>
       <w:r>
         <w:t xml:space="preserve">). </w:t>
       </w:r>
@@ -4023,7 +4182,7 @@
                           <wp:extent cx="200025" cy="200025"/>
                           <wp:effectExtent l="0" t="0" r="9525" b="9525"/>
                           <wp:docPr id="73" name="Picture 73" title="Software University Foundation">
-                            <a:hlinkClick xmlns:a="http://schemas.openxmlformats.org/drawingml/2006/main" r:id="rId1"/>
+                            <a:hlinkClick xmlns:a="http://schemas.openxmlformats.org/drawingml/2006/main" r:id="rId25"/>
                           </wp:docPr>
                           <wp:cNvGraphicFramePr/>
                           <a:graphic xmlns:a="http://schemas.openxmlformats.org/drawingml/2006/main">
@@ -4031,7 +4190,7 @@
                               <pic:pic xmlns:pic="http://schemas.openxmlformats.org/drawingml/2006/picture">
                                 <pic:nvPicPr>
                                   <pic:cNvPr id="94" name="Picture 4" title="Software University Foundation">
-                                    <a:hlinkClick r:id="rId1"/>
+                                    <a:hlinkClick r:id="rId25"/>
                                   </pic:cNvPr>
                                   <pic:cNvPicPr/>
                                 </pic:nvPicPr>
@@ -6736,7 +6895,7 @@
 </file>
 
 <file path=customXml/itemProps1.xml><?xml version="1.0" encoding="utf-8"?>
-<ds:datastoreItem xmlns:ds="http://schemas.openxmlformats.org/officeDocument/2006/customXml" ds:itemID="{36826184-25ED-46FB-99EE-C985165CCD41}">
+<ds:datastoreItem xmlns:ds="http://schemas.openxmlformats.org/officeDocument/2006/customXml" ds:itemID="{1721A119-3205-4E2B-BE57-F6ACA391D846}">
   <ds:schemaRefs>
     <ds:schemaRef ds:uri="http://schemas.openxmlformats.org/officeDocument/2006/bibliography"/>
   </ds:schemaRefs>

</xml_diff>